<commit_message>
Data Structures Fundamentals with Java - Retake Exam - 18 December 2022
Exam Implementation
</commit_message>
<xml_diff>
--- a/src/DataStructuresFundamentals/Exams/Retake Exam - 18 December 2022/Problem Description.docx
+++ b/src/DataStructuresFundamentals/Exams/Retake Exam - 18 December 2022/Problem Description.docx
@@ -1,6 +1,6 @@
 
 <file path=word/document.xml><?xml version="1.0" encoding="utf-8"?>
-<w:document xmlns:wpc="http://schemas.microsoft.com/office/word/2010/wordprocessingCanvas" xmlns:cx="http://schemas.microsoft.com/office/drawing/2014/chartex" xmlns:cx1="http://schemas.microsoft.com/office/drawing/2015/9/8/chartex" xmlns:cx2="http://schemas.microsoft.com/office/drawing/2015/10/21/chartex" xmlns:cx3="http://schemas.microsoft.com/office/drawing/2016/5/9/chartex" xmlns:cx4="http://schemas.microsoft.com/office/drawing/2016/5/10/chartex" xmlns:cx5="http://schemas.microsoft.com/office/drawing/2016/5/11/chartex" xmlns:cx6="http://schemas.microsoft.com/office/drawing/2016/5/12/chartex" xmlns:cx7="http://schemas.microsoft.com/office/drawing/2016/5/13/chartex" xmlns:cx8="http://schemas.microsoft.com/office/drawing/2016/5/14/chartex" xmlns:mc="http://schemas.openxmlformats.org/markup-compatibility/2006" xmlns:aink="http://schemas.microsoft.com/office/drawing/2016/ink" xmlns:am3d="http://schemas.microsoft.com/office/drawing/2017/model3d" xmlns:o="urn:schemas-microsoft-com:office:office" xmlns:r="http://schemas.openxmlformats.org/officeDocument/2006/relationships" xmlns:m="http://schemas.openxmlformats.org/officeDocument/2006/math" xmlns:v="urn:schemas-microsoft-com:vml" xmlns:wp14="http://schemas.microsoft.com/office/word/2010/wordprocessingDrawing" xmlns:wp="http://schemas.openxmlformats.org/drawingml/2006/wordprocessingDrawing" xmlns:w10="urn:schemas-microsoft-com:office:word" xmlns:w="http://schemas.openxmlformats.org/wordprocessingml/2006/main" xmlns:w14="http://schemas.microsoft.com/office/word/2010/wordml" xmlns:w15="http://schemas.microsoft.com/office/word/2012/wordml" xmlns:w16cex="http://schemas.microsoft.com/office/word/2018/wordml/cex" xmlns:w16cid="http://schemas.microsoft.com/office/word/2016/wordml/cid" xmlns:w16="http://schemas.microsoft.com/office/word/2018/wordml" xmlns:w16sdtdh="http://schemas.microsoft.com/office/word/2020/wordml/sdtdatahash" xmlns:w16se="http://schemas.microsoft.com/office/word/2015/wordml/symex" xmlns:wpg="http://schemas.microsoft.com/office/word/2010/wordprocessingGroup" xmlns:wpi="http://schemas.microsoft.com/office/word/2010/wordprocessingInk" xmlns:wne="http://schemas.microsoft.com/office/word/2006/wordml" xmlns:wps="http://schemas.microsoft.com/office/word/2010/wordprocessingShape" mc:Ignorable="w14 w15 w16se w16cid w16 w16cex w16sdtdh wp14">
+<w:document xmlns:wpc="http://schemas.microsoft.com/office/word/2010/wordprocessingCanvas" xmlns:cx="http://schemas.microsoft.com/office/drawing/2014/chartex" xmlns:cx1="http://schemas.microsoft.com/office/drawing/2015/9/8/chartex" xmlns:cx2="http://schemas.microsoft.com/office/drawing/2015/10/21/chartex" xmlns:cx3="http://schemas.microsoft.com/office/drawing/2016/5/9/chartex" xmlns:cx4="http://schemas.microsoft.com/office/drawing/2016/5/10/chartex" xmlns:cx5="http://schemas.microsoft.com/office/drawing/2016/5/11/chartex" xmlns:cx6="http://schemas.microsoft.com/office/drawing/2016/5/12/chartex" xmlns:cx7="http://schemas.microsoft.com/office/drawing/2016/5/13/chartex" xmlns:cx8="http://schemas.microsoft.com/office/drawing/2016/5/14/chartex" xmlns:mc="http://schemas.openxmlformats.org/markup-compatibility/2006" xmlns:aink="http://schemas.microsoft.com/office/drawing/2016/ink" xmlns:am3d="http://schemas.microsoft.com/office/drawing/2017/model3d" xmlns:o="urn:schemas-microsoft-com:office:office" xmlns:oel="http://schemas.microsoft.com/office/2019/extlst" xmlns:r="http://schemas.openxmlformats.org/officeDocument/2006/relationships" xmlns:m="http://schemas.openxmlformats.org/officeDocument/2006/math" xmlns:v="urn:schemas-microsoft-com:vml" xmlns:wp14="http://schemas.microsoft.com/office/word/2010/wordprocessingDrawing" xmlns:wp="http://schemas.openxmlformats.org/drawingml/2006/wordprocessingDrawing" xmlns:w10="urn:schemas-microsoft-com:office:word" xmlns:w="http://schemas.openxmlformats.org/wordprocessingml/2006/main" xmlns:w14="http://schemas.microsoft.com/office/word/2010/wordml" xmlns:w15="http://schemas.microsoft.com/office/word/2012/wordml" xmlns:w16cex="http://schemas.microsoft.com/office/word/2018/wordml/cex" xmlns:w16cid="http://schemas.microsoft.com/office/word/2016/wordml/cid" xmlns:w16="http://schemas.microsoft.com/office/word/2018/wordml" xmlns:w16sdtdh="http://schemas.microsoft.com/office/word/2020/wordml/sdtdatahash" xmlns:w16se="http://schemas.microsoft.com/office/word/2015/wordml/symex" xmlns:wpg="http://schemas.microsoft.com/office/word/2010/wordprocessingGroup" xmlns:wpi="http://schemas.microsoft.com/office/word/2010/wordprocessingInk" xmlns:wne="http://schemas.microsoft.com/office/word/2006/wordml" xmlns:wps="http://schemas.microsoft.com/office/word/2010/wordprocessingShape" mc:Ignorable="w14 w15 w16se w16cid w16 w16cex w16sdtdh wp14">
   <w:body>
     <w:p>
       <w:pPr>
@@ -113,7 +113,7 @@
     </w:p>
     <w:p>
       <w:pPr>
-        <w:pStyle w:val="Heading1"/>
+        <w:pStyle w:val="1"/>
         <w:numPr>
           <w:ilvl w:val="0"/>
           <w:numId w:val="3"/>
@@ -428,7 +428,7 @@
     </w:p>
     <w:p>
       <w:pPr>
-        <w:pStyle w:val="ListParagraph"/>
+        <w:pStyle w:val="ad"/>
         <w:numPr>
           <w:ilvl w:val="0"/>
           <w:numId w:val="4"/>
@@ -459,7 +459,7 @@
     </w:p>
     <w:p>
       <w:pPr>
-        <w:pStyle w:val="ListParagraph"/>
+        <w:pStyle w:val="ad"/>
         <w:numPr>
           <w:ilvl w:val="0"/>
           <w:numId w:val="4"/>
@@ -532,7 +532,7 @@
     </w:p>
     <w:p>
       <w:pPr>
-        <w:pStyle w:val="ListParagraph"/>
+        <w:pStyle w:val="ad"/>
         <w:numPr>
           <w:ilvl w:val="0"/>
           <w:numId w:val="4"/>
@@ -557,7 +557,7 @@
     </w:p>
     <w:p>
       <w:pPr>
-        <w:pStyle w:val="ListParagraph"/>
+        <w:pStyle w:val="ad"/>
         <w:numPr>
           <w:ilvl w:val="0"/>
           <w:numId w:val="4"/>
@@ -589,7 +589,7 @@
     </w:p>
     <w:p>
       <w:pPr>
-        <w:pStyle w:val="ListParagraph"/>
+        <w:pStyle w:val="ad"/>
         <w:numPr>
           <w:ilvl w:val="0"/>
           <w:numId w:val="4"/>
@@ -620,7 +620,7 @@
     </w:p>
     <w:p>
       <w:pPr>
-        <w:pStyle w:val="ListParagraph"/>
+        <w:pStyle w:val="ad"/>
         <w:numPr>
           <w:ilvl w:val="0"/>
           <w:numId w:val="4"/>
@@ -651,7 +651,7 @@
     </w:p>
     <w:p>
       <w:pPr>
-        <w:pStyle w:val="ListParagraph"/>
+        <w:pStyle w:val="ad"/>
         <w:numPr>
           <w:ilvl w:val="0"/>
           <w:numId w:val="4"/>
@@ -683,7 +683,7 @@
     </w:p>
     <w:p>
       <w:pPr>
-        <w:pStyle w:val="ListParagraph"/>
+        <w:pStyle w:val="ad"/>
         <w:numPr>
           <w:ilvl w:val="0"/>
           <w:numId w:val="4"/>
@@ -776,15 +776,17 @@
           <w:b/>
           <w:noProof/>
           <w:color w:val="000000"/>
-        </w:rPr>
-      </w:pPr>
-      <w:r>
-        <w:rPr>
-          <w:b/>
-          <w:noProof/>
-          <w:color w:val="000000"/>
-          <w:sz w:val="26"/>
-          <w:szCs w:val="26"/>
+          <w:highlight w:val="yellow"/>
+        </w:rPr>
+      </w:pPr>
+      <w:r>
+        <w:rPr>
+          <w:b/>
+          <w:noProof/>
+          <w:color w:val="000000"/>
+          <w:sz w:val="26"/>
+          <w:szCs w:val="26"/>
+          <w:highlight w:val="yellow"/>
         </w:rPr>
         <w:t xml:space="preserve">void </w:t>
       </w:r>
@@ -794,6 +796,7 @@
           <w:noProof/>
           <w:sz w:val="26"/>
           <w:szCs w:val="26"/>
+          <w:highlight w:val="yellow"/>
         </w:rPr>
         <w:t>registerUser</w:t>
       </w:r>
@@ -804,6 +807,7 @@
           <w:color w:val="000000"/>
           <w:sz w:val="26"/>
           <w:szCs w:val="26"/>
+          <w:highlight w:val="yellow"/>
         </w:rPr>
         <w:t>(</w:t>
       </w:r>
@@ -814,6 +818,7 @@
           <w:color w:val="000000"/>
           <w:sz w:val="26"/>
           <w:szCs w:val="26"/>
+          <w:highlight w:val="yellow"/>
         </w:rPr>
         <w:t>User</w:t>
       </w:r>
@@ -824,16 +829,18 @@
           <w:color w:val="000000"/>
           <w:sz w:val="26"/>
           <w:szCs w:val="26"/>
-        </w:rPr>
-        <w:t xml:space="preserve"> </w:t>
-      </w:r>
-      <w:r>
-        <w:rPr>
-          <w:b/>
-          <w:noProof/>
-          <w:color w:val="000000"/>
-          <w:sz w:val="26"/>
-          <w:szCs w:val="26"/>
+          <w:highlight w:val="yellow"/>
+        </w:rPr>
+        <w:t xml:space="preserve"> </w:t>
+      </w:r>
+      <w:r>
+        <w:rPr>
+          <w:b/>
+          <w:noProof/>
+          <w:color w:val="000000"/>
+          <w:sz w:val="26"/>
+          <w:szCs w:val="26"/>
+          <w:highlight w:val="yellow"/>
         </w:rPr>
         <w:t>user</w:t>
       </w:r>
@@ -844,6 +851,7 @@
           <w:color w:val="000000"/>
           <w:sz w:val="26"/>
           <w:szCs w:val="26"/>
+          <w:highlight w:val="yellow"/>
         </w:rPr>
         <w:t>)</w:t>
       </w:r>
@@ -852,13 +860,15 @@
           <w:b/>
           <w:noProof/>
           <w:color w:val="000000"/>
-        </w:rPr>
-        <w:t xml:space="preserve"> </w:t>
-      </w:r>
-      <w:r>
-        <w:rPr>
-          <w:noProof/>
-          <w:color w:val="000000"/>
+          <w:highlight w:val="yellow"/>
+        </w:rPr>
+        <w:t xml:space="preserve"> </w:t>
+      </w:r>
+      <w:r>
+        <w:rPr>
+          <w:noProof/>
+          <w:color w:val="000000"/>
+          <w:highlight w:val="yellow"/>
         </w:rPr>
         <w:t xml:space="preserve">– </w:t>
       </w:r>
@@ -867,6 +877,7 @@
           <w:b/>
           <w:noProof/>
           <w:color w:val="000000"/>
+          <w:highlight w:val="yellow"/>
         </w:rPr>
         <w:t>adds</w:t>
       </w:r>
@@ -874,56 +885,65 @@
         <w:rPr>
           <w:noProof/>
           <w:color w:val="000000"/>
-        </w:rPr>
-        <w:t xml:space="preserve"> </w:t>
-      </w:r>
-      <w:r>
-        <w:rPr>
-          <w:noProof/>
+          <w:highlight w:val="yellow"/>
+        </w:rPr>
+        <w:t xml:space="preserve"> </w:t>
+      </w:r>
+      <w:r>
+        <w:rPr>
+          <w:noProof/>
+          <w:highlight w:val="yellow"/>
         </w:rPr>
         <w:t>a</w:t>
       </w:r>
       <w:r>
         <w:rPr>
           <w:noProof/>
+          <w:highlight w:val="yellow"/>
         </w:rPr>
         <w:t>n</w:t>
       </w:r>
       <w:r>
         <w:rPr>
           <w:noProof/>
-        </w:rPr>
-        <w:t xml:space="preserve"> </w:t>
-      </w:r>
-      <w:r>
-        <w:rPr>
-          <w:b/>
-          <w:noProof/>
+          <w:highlight w:val="yellow"/>
+        </w:rPr>
+        <w:t xml:space="preserve"> </w:t>
+      </w:r>
+      <w:r>
+        <w:rPr>
+          <w:b/>
+          <w:noProof/>
+          <w:highlight w:val="yellow"/>
         </w:rPr>
         <w:t>user</w:t>
       </w:r>
       <w:r>
         <w:rPr>
           <w:noProof/>
+          <w:highlight w:val="yellow"/>
         </w:rPr>
         <w:t xml:space="preserve"> to</w:t>
       </w:r>
       <w:r>
         <w:rPr>
           <w:noProof/>
+          <w:highlight w:val="yellow"/>
         </w:rPr>
         <w:t xml:space="preserve"> the</w:t>
       </w:r>
       <w:r>
         <w:rPr>
           <w:noProof/>
-        </w:rPr>
-        <w:t xml:space="preserve"> </w:t>
-      </w:r>
-      <w:r>
-        <w:rPr>
-          <w:b/>
-          <w:noProof/>
+          <w:highlight w:val="yellow"/>
+        </w:rPr>
+        <w:t xml:space="preserve"> </w:t>
+      </w:r>
+      <w:r>
+        <w:rPr>
+          <w:b/>
+          <w:noProof/>
+          <w:highlight w:val="yellow"/>
         </w:rPr>
         <w:t>ViTube</w:t>
       </w:r>
@@ -931,18 +951,21 @@
         <w:rPr>
           <w:b/>
           <w:noProof/>
-        </w:rPr>
-        <w:t xml:space="preserve"> </w:t>
-      </w:r>
-      <w:r>
-        <w:rPr>
-          <w:noProof/>
+          <w:highlight w:val="yellow"/>
+        </w:rPr>
+        <w:t xml:space="preserve"> </w:t>
+      </w:r>
+      <w:r>
+        <w:rPr>
+          <w:noProof/>
+          <w:highlight w:val="yellow"/>
         </w:rPr>
         <w:t>software</w:t>
       </w:r>
       <w:r>
         <w:rPr>
           <w:noProof/>
+          <w:highlight w:val="yellow"/>
         </w:rPr>
         <w:t>.</w:t>
       </w:r>
@@ -965,15 +988,17 @@
           <w:b/>
           <w:noProof/>
           <w:color w:val="000000"/>
-        </w:rPr>
-      </w:pPr>
-      <w:r>
-        <w:rPr>
-          <w:b/>
-          <w:noProof/>
-          <w:color w:val="000000"/>
-          <w:sz w:val="26"/>
-          <w:szCs w:val="26"/>
+          <w:highlight w:val="yellow"/>
+        </w:rPr>
+      </w:pPr>
+      <w:r>
+        <w:rPr>
+          <w:b/>
+          <w:noProof/>
+          <w:color w:val="000000"/>
+          <w:sz w:val="26"/>
+          <w:szCs w:val="26"/>
+          <w:highlight w:val="yellow"/>
         </w:rPr>
         <w:t xml:space="preserve">void </w:t>
       </w:r>
@@ -983,6 +1008,7 @@
           <w:noProof/>
           <w:sz w:val="26"/>
           <w:szCs w:val="26"/>
+          <w:highlight w:val="yellow"/>
         </w:rPr>
         <w:t>postVideo</w:t>
       </w:r>
@@ -993,6 +1019,7 @@
           <w:color w:val="000000"/>
           <w:sz w:val="26"/>
           <w:szCs w:val="26"/>
+          <w:highlight w:val="yellow"/>
         </w:rPr>
         <w:t>(</w:t>
       </w:r>
@@ -1003,6 +1030,7 @@
           <w:color w:val="000000"/>
           <w:sz w:val="26"/>
           <w:szCs w:val="26"/>
+          <w:highlight w:val="yellow"/>
         </w:rPr>
         <w:t>Video</w:t>
       </w:r>
@@ -1013,16 +1041,18 @@
           <w:color w:val="000000"/>
           <w:sz w:val="26"/>
           <w:szCs w:val="26"/>
-        </w:rPr>
-        <w:t xml:space="preserve"> </w:t>
-      </w:r>
-      <w:r>
-        <w:rPr>
-          <w:b/>
-          <w:noProof/>
-          <w:color w:val="000000"/>
-          <w:sz w:val="26"/>
-          <w:szCs w:val="26"/>
+          <w:highlight w:val="yellow"/>
+        </w:rPr>
+        <w:t xml:space="preserve"> </w:t>
+      </w:r>
+      <w:r>
+        <w:rPr>
+          <w:b/>
+          <w:noProof/>
+          <w:color w:val="000000"/>
+          <w:sz w:val="26"/>
+          <w:szCs w:val="26"/>
+          <w:highlight w:val="yellow"/>
         </w:rPr>
         <w:t>video</w:t>
       </w:r>
@@ -1033,6 +1063,7 @@
           <w:color w:val="000000"/>
           <w:sz w:val="26"/>
           <w:szCs w:val="26"/>
+          <w:highlight w:val="yellow"/>
         </w:rPr>
         <w:t>)</w:t>
       </w:r>
@@ -1041,13 +1072,15 @@
           <w:b/>
           <w:noProof/>
           <w:color w:val="000000"/>
-        </w:rPr>
-        <w:t xml:space="preserve"> </w:t>
-      </w:r>
-      <w:r>
-        <w:rPr>
-          <w:noProof/>
-          <w:color w:val="000000"/>
+          <w:highlight w:val="yellow"/>
+        </w:rPr>
+        <w:t xml:space="preserve"> </w:t>
+      </w:r>
+      <w:r>
+        <w:rPr>
+          <w:noProof/>
+          <w:color w:val="000000"/>
+          <w:highlight w:val="yellow"/>
         </w:rPr>
         <w:t xml:space="preserve">– </w:t>
       </w:r>
@@ -1056,6 +1089,7 @@
           <w:b/>
           <w:noProof/>
           <w:color w:val="000000"/>
+          <w:highlight w:val="yellow"/>
         </w:rPr>
         <w:t>adds</w:t>
       </w:r>
@@ -1063,12 +1097,14 @@
         <w:rPr>
           <w:noProof/>
           <w:color w:val="000000"/>
-        </w:rPr>
-        <w:t xml:space="preserve"> </w:t>
-      </w:r>
-      <w:r>
-        <w:rPr>
-          <w:noProof/>
+          <w:highlight w:val="yellow"/>
+        </w:rPr>
+        <w:t xml:space="preserve"> </w:t>
+      </w:r>
+      <w:r>
+        <w:rPr>
+          <w:noProof/>
+          <w:highlight w:val="yellow"/>
         </w:rPr>
         <w:t xml:space="preserve">a </w:t>
       </w:r>
@@ -1077,12 +1113,14 @@
           <w:b/>
           <w:bCs/>
           <w:noProof/>
+          <w:highlight w:val="yellow"/>
         </w:rPr>
         <w:t>video</w:t>
       </w:r>
       <w:r>
         <w:rPr>
           <w:noProof/>
+          <w:highlight w:val="yellow"/>
         </w:rPr>
         <w:t xml:space="preserve"> to the </w:t>
       </w:r>
@@ -1090,20 +1128,16 @@
         <w:rPr>
           <w:b/>
           <w:noProof/>
+          <w:highlight w:val="yellow"/>
         </w:rPr>
         <w:t xml:space="preserve">ViTube </w:t>
       </w:r>
       <w:r>
         <w:rPr>
           <w:noProof/>
-        </w:rPr>
-        <w:t>software</w:t>
-      </w:r>
-      <w:r>
-        <w:rPr>
-          <w:noProof/>
-        </w:rPr>
-        <w:t>.</w:t>
+          <w:highlight w:val="yellow"/>
+        </w:rPr>
+        <w:t>software.</w:t>
       </w:r>
     </w:p>
     <w:p>
@@ -1124,45 +1158,28 @@
           <w:b/>
           <w:noProof/>
           <w:color w:val="000000"/>
-        </w:rPr>
-      </w:pPr>
-      <w:r>
-        <w:rPr>
-          <w:b/>
-          <w:noProof/>
-          <w:color w:val="000000"/>
-          <w:sz w:val="26"/>
-          <w:szCs w:val="26"/>
-        </w:rPr>
-        <w:t xml:space="preserve">bool </w:t>
-      </w:r>
-      <w:r>
-        <w:rPr>
-          <w:b/>
-          <w:noProof/>
-          <w:color w:val="000000"/>
-          <w:sz w:val="26"/>
-          <w:szCs w:val="26"/>
-        </w:rPr>
-        <w:t>c</w:t>
-      </w:r>
-      <w:r>
-        <w:rPr>
-          <w:b/>
-          <w:noProof/>
-          <w:color w:val="000000"/>
-          <w:sz w:val="26"/>
-          <w:szCs w:val="26"/>
-        </w:rPr>
-        <w:t>ontains(</w:t>
-      </w:r>
-      <w:r>
-        <w:rPr>
-          <w:b/>
-          <w:noProof/>
-          <w:color w:val="000000"/>
-          <w:sz w:val="26"/>
-          <w:szCs w:val="26"/>
+          <w:highlight w:val="yellow"/>
+        </w:rPr>
+      </w:pPr>
+      <w:r>
+        <w:rPr>
+          <w:b/>
+          <w:noProof/>
+          <w:color w:val="000000"/>
+          <w:sz w:val="26"/>
+          <w:szCs w:val="26"/>
+          <w:highlight w:val="yellow"/>
+        </w:rPr>
+        <w:t>bool contains(</w:t>
+      </w:r>
+      <w:r>
+        <w:rPr>
+          <w:b/>
+          <w:noProof/>
+          <w:color w:val="000000"/>
+          <w:sz w:val="26"/>
+          <w:szCs w:val="26"/>
+          <w:highlight w:val="yellow"/>
         </w:rPr>
         <w:t>User</w:t>
       </w:r>
@@ -1173,16 +1190,18 @@
           <w:color w:val="000000"/>
           <w:sz w:val="26"/>
           <w:szCs w:val="26"/>
-        </w:rPr>
-        <w:t xml:space="preserve"> </w:t>
-      </w:r>
-      <w:r>
-        <w:rPr>
-          <w:b/>
-          <w:noProof/>
-          <w:color w:val="000000"/>
-          <w:sz w:val="26"/>
-          <w:szCs w:val="26"/>
+          <w:highlight w:val="yellow"/>
+        </w:rPr>
+        <w:t xml:space="preserve"> </w:t>
+      </w:r>
+      <w:r>
+        <w:rPr>
+          <w:b/>
+          <w:noProof/>
+          <w:color w:val="000000"/>
+          <w:sz w:val="26"/>
+          <w:szCs w:val="26"/>
+          <w:highlight w:val="yellow"/>
         </w:rPr>
         <w:t>user</w:t>
       </w:r>
@@ -1193,6 +1212,7 @@
           <w:color w:val="000000"/>
           <w:sz w:val="26"/>
           <w:szCs w:val="26"/>
+          <w:highlight w:val="yellow"/>
         </w:rPr>
         <w:t>)</w:t>
       </w:r>
@@ -1201,13 +1221,15 @@
           <w:b/>
           <w:noProof/>
           <w:color w:val="000000"/>
-        </w:rPr>
-        <w:t xml:space="preserve"> </w:t>
-      </w:r>
-      <w:r>
-        <w:rPr>
-          <w:noProof/>
-          <w:color w:val="000000"/>
+          <w:highlight w:val="yellow"/>
+        </w:rPr>
+        <w:t xml:space="preserve"> </w:t>
+      </w:r>
+      <w:r>
+        <w:rPr>
+          <w:noProof/>
+          <w:color w:val="000000"/>
+          <w:highlight w:val="yellow"/>
         </w:rPr>
         <w:t>–</w:t>
       </w:r>
@@ -1216,27 +1238,23 @@
           <w:b/>
           <w:noProof/>
           <w:color w:val="000000"/>
-        </w:rPr>
-        <w:t xml:space="preserve"> </w:t>
-      </w:r>
-      <w:r>
-        <w:rPr>
-          <w:noProof/>
-          <w:color w:val="000000"/>
-        </w:rPr>
-        <w:t>returns</w:t>
-      </w:r>
-      <w:r>
-        <w:rPr>
-          <w:noProof/>
-          <w:color w:val="000000"/>
-        </w:rPr>
-        <w:t xml:space="preserve"> whether the </w:t>
-      </w:r>
-      <w:r>
-        <w:rPr>
-          <w:b/>
-          <w:noProof/>
+          <w:highlight w:val="yellow"/>
+        </w:rPr>
+        <w:t xml:space="preserve"> </w:t>
+      </w:r>
+      <w:r>
+        <w:rPr>
+          <w:noProof/>
+          <w:color w:val="000000"/>
+          <w:highlight w:val="yellow"/>
+        </w:rPr>
+        <w:t xml:space="preserve">returns whether the </w:t>
+      </w:r>
+      <w:r>
+        <w:rPr>
+          <w:b/>
+          <w:noProof/>
+          <w:highlight w:val="yellow"/>
         </w:rPr>
         <w:t>user</w:t>
       </w:r>
@@ -1244,13 +1262,15 @@
         <w:rPr>
           <w:b/>
           <w:noProof/>
-        </w:rPr>
-        <w:t xml:space="preserve"> </w:t>
-      </w:r>
-      <w:r>
-        <w:rPr>
-          <w:noProof/>
-          <w:color w:val="000000"/>
+          <w:highlight w:val="yellow"/>
+        </w:rPr>
+        <w:t xml:space="preserve"> </w:t>
+      </w:r>
+      <w:r>
+        <w:rPr>
+          <w:noProof/>
+          <w:color w:val="000000"/>
+          <w:highlight w:val="yellow"/>
         </w:rPr>
         <w:t xml:space="preserve">is </w:t>
       </w:r>
@@ -1259,6 +1279,7 @@
           <w:b/>
           <w:noProof/>
           <w:color w:val="000000"/>
+          <w:highlight w:val="yellow"/>
         </w:rPr>
         <w:t>contained</w:t>
       </w:r>
@@ -1266,6 +1287,7 @@
         <w:rPr>
           <w:noProof/>
           <w:color w:val="000000"/>
+          <w:highlight w:val="yellow"/>
         </w:rPr>
         <w:t xml:space="preserve"> inside</w:t>
       </w:r>
@@ -1273,6 +1295,7 @@
         <w:rPr>
           <w:noProof/>
           <w:color w:val="000000"/>
+          <w:highlight w:val="yellow"/>
         </w:rPr>
         <w:t xml:space="preserve"> the</w:t>
       </w:r>
@@ -1280,13 +1303,15 @@
         <w:rPr>
           <w:noProof/>
           <w:color w:val="000000"/>
-        </w:rPr>
-        <w:t xml:space="preserve"> </w:t>
-      </w:r>
-      <w:r>
-        <w:rPr>
-          <w:b/>
-          <w:noProof/>
+          <w:highlight w:val="yellow"/>
+        </w:rPr>
+        <w:t xml:space="preserve"> </w:t>
+      </w:r>
+      <w:r>
+        <w:rPr>
+          <w:b/>
+          <w:noProof/>
+          <w:highlight w:val="yellow"/>
         </w:rPr>
         <w:t xml:space="preserve">ViTube </w:t>
       </w:r>
@@ -1294,6 +1319,7 @@
         <w:rPr>
           <w:noProof/>
           <w:color w:val="000000"/>
+          <w:highlight w:val="yellow"/>
         </w:rPr>
         <w:t>software</w:t>
       </w:r>
@@ -1301,6 +1327,7 @@
         <w:rPr>
           <w:noProof/>
           <w:color w:val="000000"/>
+          <w:highlight w:val="yellow"/>
         </w:rPr>
         <w:t>.</w:t>
       </w:r>
@@ -1332,36 +1359,18 @@
           <w:color w:val="000000"/>
           <w:sz w:val="26"/>
           <w:szCs w:val="26"/>
-        </w:rPr>
-        <w:t xml:space="preserve">bool </w:t>
-      </w:r>
-      <w:r>
-        <w:rPr>
-          <w:b/>
-          <w:noProof/>
-          <w:color w:val="000000"/>
-          <w:sz w:val="26"/>
-          <w:szCs w:val="26"/>
-        </w:rPr>
-        <w:t>c</w:t>
-      </w:r>
-      <w:r>
-        <w:rPr>
-          <w:b/>
-          <w:noProof/>
-          <w:color w:val="000000"/>
-          <w:sz w:val="26"/>
-          <w:szCs w:val="26"/>
-        </w:rPr>
-        <w:t>ontains(</w:t>
-      </w:r>
-      <w:r>
-        <w:rPr>
-          <w:b/>
-          <w:noProof/>
-          <w:color w:val="000000"/>
-          <w:sz w:val="26"/>
-          <w:szCs w:val="26"/>
+          <w:highlight w:val="yellow"/>
+        </w:rPr>
+        <w:t>bool contains(</w:t>
+      </w:r>
+      <w:r>
+        <w:rPr>
+          <w:b/>
+          <w:noProof/>
+          <w:color w:val="000000"/>
+          <w:sz w:val="26"/>
+          <w:szCs w:val="26"/>
+          <w:highlight w:val="yellow"/>
         </w:rPr>
         <w:t>Video video</w:t>
       </w:r>
@@ -1372,6 +1381,7 @@
           <w:color w:val="000000"/>
           <w:sz w:val="26"/>
           <w:szCs w:val="26"/>
+          <w:highlight w:val="yellow"/>
         </w:rPr>
         <w:t>)</w:t>
       </w:r>
@@ -1380,13 +1390,15 @@
           <w:b/>
           <w:noProof/>
           <w:color w:val="000000"/>
-        </w:rPr>
-        <w:t xml:space="preserve"> </w:t>
-      </w:r>
-      <w:r>
-        <w:rPr>
-          <w:noProof/>
-          <w:color w:val="000000"/>
+          <w:highlight w:val="yellow"/>
+        </w:rPr>
+        <w:t xml:space="preserve"> </w:t>
+      </w:r>
+      <w:r>
+        <w:rPr>
+          <w:noProof/>
+          <w:color w:val="000000"/>
+          <w:highlight w:val="yellow"/>
         </w:rPr>
         <w:t>–</w:t>
       </w:r>
@@ -1395,27 +1407,23 @@
           <w:b/>
           <w:noProof/>
           <w:color w:val="000000"/>
-        </w:rPr>
-        <w:t xml:space="preserve"> </w:t>
-      </w:r>
-      <w:r>
-        <w:rPr>
-          <w:noProof/>
-          <w:color w:val="000000"/>
-        </w:rPr>
-        <w:t>returns</w:t>
-      </w:r>
-      <w:r>
-        <w:rPr>
-          <w:noProof/>
-          <w:color w:val="000000"/>
-        </w:rPr>
-        <w:t xml:space="preserve"> whether the </w:t>
-      </w:r>
-      <w:r>
-        <w:rPr>
-          <w:b/>
-          <w:noProof/>
+          <w:highlight w:val="yellow"/>
+        </w:rPr>
+        <w:t xml:space="preserve"> </w:t>
+      </w:r>
+      <w:r>
+        <w:rPr>
+          <w:noProof/>
+          <w:color w:val="000000"/>
+          <w:highlight w:val="yellow"/>
+        </w:rPr>
+        <w:t xml:space="preserve">returns whether the </w:t>
+      </w:r>
+      <w:r>
+        <w:rPr>
+          <w:b/>
+          <w:noProof/>
+          <w:highlight w:val="yellow"/>
         </w:rPr>
         <w:t xml:space="preserve">video </w:t>
       </w:r>
@@ -1423,6 +1431,7 @@
         <w:rPr>
           <w:noProof/>
           <w:color w:val="000000"/>
+          <w:highlight w:val="yellow"/>
         </w:rPr>
         <w:t xml:space="preserve">is </w:t>
       </w:r>
@@ -1431,6 +1440,7 @@
           <w:b/>
           <w:noProof/>
           <w:color w:val="000000"/>
+          <w:highlight w:val="yellow"/>
         </w:rPr>
         <w:t>contained</w:t>
       </w:r>
@@ -1438,6 +1448,7 @@
         <w:rPr>
           <w:noProof/>
           <w:color w:val="000000"/>
+          <w:highlight w:val="yellow"/>
         </w:rPr>
         <w:t xml:space="preserve"> inside the </w:t>
       </w:r>
@@ -1445,6 +1456,7 @@
         <w:rPr>
           <w:b/>
           <w:noProof/>
+          <w:highlight w:val="yellow"/>
         </w:rPr>
         <w:t xml:space="preserve">ViTube </w:t>
       </w:r>
@@ -1452,6 +1464,7 @@
         <w:rPr>
           <w:noProof/>
           <w:color w:val="000000"/>
+          <w:highlight w:val="yellow"/>
         </w:rPr>
         <w:t>software.</w:t>
       </w:r>
@@ -1474,15 +1487,17 @@
           <w:b/>
           <w:noProof/>
           <w:color w:val="000000"/>
-        </w:rPr>
-      </w:pPr>
-      <w:r>
-        <w:rPr>
-          <w:b/>
-          <w:noProof/>
-          <w:color w:val="000000"/>
-          <w:sz w:val="26"/>
-          <w:szCs w:val="26"/>
+          <w:highlight w:val="yellow"/>
+        </w:rPr>
+      </w:pPr>
+      <w:r>
+        <w:rPr>
+          <w:b/>
+          <w:noProof/>
+          <w:color w:val="000000"/>
+          <w:sz w:val="26"/>
+          <w:szCs w:val="26"/>
+          <w:highlight w:val="yellow"/>
         </w:rPr>
         <w:t>Iterable&lt;</w:t>
       </w:r>
@@ -1493,6 +1508,7 @@
           <w:color w:val="000000"/>
           <w:sz w:val="26"/>
           <w:szCs w:val="26"/>
+          <w:highlight w:val="yellow"/>
         </w:rPr>
         <w:t>Video</w:t>
       </w:r>
@@ -1503,6 +1519,7 @@
           <w:color w:val="000000"/>
           <w:sz w:val="26"/>
           <w:szCs w:val="26"/>
+          <w:highlight w:val="yellow"/>
         </w:rPr>
         <w:t xml:space="preserve">&gt; </w:t>
       </w:r>
@@ -1513,6 +1530,7 @@
           <w:color w:val="000000"/>
           <w:sz w:val="26"/>
           <w:szCs w:val="26"/>
+          <w:highlight w:val="yellow"/>
         </w:rPr>
         <w:t>getVideos</w:t>
       </w:r>
@@ -1523,6 +1541,7 @@
           <w:color w:val="000000"/>
           <w:sz w:val="26"/>
           <w:szCs w:val="26"/>
+          <w:highlight w:val="yellow"/>
         </w:rPr>
         <w:t xml:space="preserve">() </w:t>
       </w:r>
@@ -1531,6 +1550,7 @@
           <w:b/>
           <w:noProof/>
           <w:color w:val="000000"/>
+          <w:highlight w:val="yellow"/>
         </w:rPr>
         <w:t xml:space="preserve">– </w:t>
       </w:r>
@@ -1538,6 +1558,7 @@
         <w:rPr>
           <w:noProof/>
           <w:color w:val="000000"/>
+          <w:highlight w:val="yellow"/>
         </w:rPr>
         <w:t xml:space="preserve">returns </w:t>
       </w:r>
@@ -1545,6 +1566,7 @@
         <w:rPr>
           <w:noProof/>
           <w:color w:val="000000"/>
+          <w:highlight w:val="yellow"/>
         </w:rPr>
         <w:t xml:space="preserve">a collection </w:t>
       </w:r>
@@ -1552,31 +1574,36 @@
         <w:rPr>
           <w:noProof/>
           <w:color w:val="000000"/>
+          <w:highlight w:val="yellow"/>
         </w:rPr>
         <w:t xml:space="preserve">of </w:t>
       </w:r>
       <w:r>
         <w:rPr>
           <w:noProof/>
+          <w:highlight w:val="yellow"/>
         </w:rPr>
         <w:t>all</w:t>
       </w:r>
       <w:r>
         <w:rPr>
           <w:noProof/>
-        </w:rPr>
-        <w:t xml:space="preserve"> </w:t>
-      </w:r>
-      <w:r>
-        <w:rPr>
-          <w:b/>
-          <w:noProof/>
+          <w:highlight w:val="yellow"/>
+        </w:rPr>
+        <w:t xml:space="preserve"> </w:t>
+      </w:r>
+      <w:r>
+        <w:rPr>
+          <w:b/>
+          <w:noProof/>
+          <w:highlight w:val="yellow"/>
         </w:rPr>
         <w:t>videos</w:t>
       </w:r>
       <w:r>
         <w:rPr>
           <w:noProof/>
+          <w:highlight w:val="yellow"/>
         </w:rPr>
         <w:t>.</w:t>
       </w:r>
@@ -1788,12 +1815,21 @@
           <w:noProof/>
           <w:color w:val="000000"/>
         </w:rPr>
-        <w:t xml:space="preserve">. If </w:t>
-      </w:r>
-      <w:r>
-        <w:rPr>
-          <w:noProof/>
-          <w:color w:val="000000"/>
+        <w:t xml:space="preserve">. </w:t>
+      </w:r>
+      <w:r>
+        <w:rPr>
+          <w:noProof/>
+          <w:color w:val="000000"/>
+          <w:highlight w:val="yellow"/>
+        </w:rPr>
+        <w:t xml:space="preserve">If </w:t>
+      </w:r>
+      <w:r>
+        <w:rPr>
+          <w:noProof/>
+          <w:color w:val="000000"/>
+          <w:highlight w:val="yellow"/>
         </w:rPr>
         <w:t xml:space="preserve">either </w:t>
       </w:r>
@@ -1801,6 +1837,7 @@
         <w:rPr>
           <w:noProof/>
           <w:color w:val="000000"/>
+          <w:highlight w:val="yellow"/>
         </w:rPr>
         <w:t xml:space="preserve">the </w:t>
       </w:r>
@@ -1808,6 +1845,7 @@
         <w:rPr>
           <w:noProof/>
           <w:color w:val="000000"/>
+          <w:highlight w:val="yellow"/>
         </w:rPr>
         <w:t xml:space="preserve">user or </w:t>
       </w:r>
@@ -1815,6 +1853,7 @@
         <w:rPr>
           <w:noProof/>
           <w:color w:val="000000"/>
+          <w:highlight w:val="yellow"/>
         </w:rPr>
         <w:t xml:space="preserve">video </w:t>
       </w:r>
@@ -1822,6 +1861,7 @@
         <w:rPr>
           <w:noProof/>
           <w:color w:val="000000"/>
+          <w:highlight w:val="yellow"/>
         </w:rPr>
         <w:t>are</w:t>
       </w:r>
@@ -1829,6 +1869,7 @@
         <w:rPr>
           <w:noProof/>
           <w:color w:val="000000"/>
+          <w:highlight w:val="yellow"/>
         </w:rPr>
         <w:t xml:space="preserve"> not contained in the </w:t>
       </w:r>
@@ -1836,19 +1877,14 @@
         <w:rPr>
           <w:b/>
           <w:noProof/>
-        </w:rPr>
-        <w:t>ViTube</w:t>
-      </w:r>
-      <w:r>
-        <w:rPr>
-          <w:b/>
-          <w:noProof/>
-        </w:rPr>
-        <w:t xml:space="preserve"> </w:t>
-      </w:r>
-      <w:r>
-        <w:rPr>
-          <w:noProof/>
+          <w:highlight w:val="yellow"/>
+        </w:rPr>
+        <w:t xml:space="preserve">ViTube </w:t>
+      </w:r>
+      <w:r>
+        <w:rPr>
+          <w:noProof/>
+          <w:highlight w:val="yellow"/>
         </w:rPr>
         <w:t xml:space="preserve">- </w:t>
       </w:r>
@@ -1858,35 +1894,9 @@
           <w:b/>
           <w:bCs/>
           <w:noProof/>
-        </w:rPr>
-        <w:t xml:space="preserve">throw </w:t>
-      </w:r>
-      <w:r>
-        <w:rPr>
-          <w:rFonts w:ascii="Consolas" w:hAnsi="Consolas"/>
-          <w:b/>
-          <w:bCs/>
-          <w:noProof/>
-        </w:rPr>
-        <w:t>Illegal</w:t>
-      </w:r>
-      <w:r>
-        <w:rPr>
-          <w:rFonts w:ascii="Consolas" w:hAnsi="Consolas"/>
-          <w:b/>
-          <w:bCs/>
-          <w:noProof/>
-        </w:rPr>
-        <w:t>ArgumentException</w:t>
-      </w:r>
-      <w:r>
-        <w:rPr>
-          <w:rFonts w:ascii="Consolas" w:hAnsi="Consolas"/>
-          <w:b/>
-          <w:bCs/>
-          <w:noProof/>
-        </w:rPr>
-        <w:t>()</w:t>
+          <w:highlight w:val="yellow"/>
+        </w:rPr>
+        <w:t>throw IllegalArgumentException()</w:t>
       </w:r>
     </w:p>
     <w:p>
@@ -2078,6 +2088,7 @@
         <w:rPr>
           <w:noProof/>
           <w:color w:val="000000"/>
+          <w:highlight w:val="yellow"/>
         </w:rPr>
         <w:t xml:space="preserve">If either the user or video are </w:t>
       </w:r>
@@ -2085,6 +2096,7 @@
         <w:rPr>
           <w:noProof/>
           <w:color w:val="000000"/>
+          <w:highlight w:val="yellow"/>
         </w:rPr>
         <w:t xml:space="preserve">not contained in the </w:t>
       </w:r>
@@ -2092,19 +2104,14 @@
         <w:rPr>
           <w:b/>
           <w:noProof/>
-        </w:rPr>
-        <w:t>ViTube</w:t>
-      </w:r>
-      <w:r>
-        <w:rPr>
-          <w:b/>
-          <w:noProof/>
-        </w:rPr>
-        <w:t xml:space="preserve"> </w:t>
-      </w:r>
-      <w:r>
-        <w:rPr>
-          <w:noProof/>
+          <w:highlight w:val="yellow"/>
+        </w:rPr>
+        <w:t xml:space="preserve">ViTube </w:t>
+      </w:r>
+      <w:r>
+        <w:rPr>
+          <w:noProof/>
+          <w:highlight w:val="yellow"/>
         </w:rPr>
         <w:t xml:space="preserve">- </w:t>
       </w:r>
@@ -2114,35 +2121,9 @@
           <w:b/>
           <w:bCs/>
           <w:noProof/>
-        </w:rPr>
-        <w:t xml:space="preserve">throw </w:t>
-      </w:r>
-      <w:r>
-        <w:rPr>
-          <w:rFonts w:ascii="Consolas" w:hAnsi="Consolas"/>
-          <w:b/>
-          <w:bCs/>
-          <w:noProof/>
-        </w:rPr>
-        <w:t>Illegal</w:t>
-      </w:r>
-      <w:r>
-        <w:rPr>
-          <w:rFonts w:ascii="Consolas" w:hAnsi="Consolas"/>
-          <w:b/>
-          <w:bCs/>
-          <w:noProof/>
-        </w:rPr>
-        <w:t>ArgumentException</w:t>
-      </w:r>
-      <w:r>
-        <w:rPr>
-          <w:rFonts w:ascii="Consolas" w:hAnsi="Consolas"/>
-          <w:b/>
-          <w:bCs/>
-          <w:noProof/>
-        </w:rPr>
-        <w:t>()</w:t>
+          <w:highlight w:val="yellow"/>
+        </w:rPr>
+        <w:t>throw IllegalArgumentException()</w:t>
       </w:r>
     </w:p>
     <w:p>
@@ -2350,6 +2331,7 @@
         <w:rPr>
           <w:noProof/>
           <w:color w:val="000000"/>
+          <w:highlight w:val="yellow"/>
         </w:rPr>
         <w:t xml:space="preserve">If either the user or video are not </w:t>
       </w:r>
@@ -2357,6 +2339,7 @@
         <w:rPr>
           <w:noProof/>
           <w:color w:val="000000"/>
+          <w:highlight w:val="yellow"/>
         </w:rPr>
         <w:t xml:space="preserve">contained in the </w:t>
       </w:r>
@@ -2364,19 +2347,14 @@
         <w:rPr>
           <w:b/>
           <w:noProof/>
-        </w:rPr>
-        <w:t>ViTube</w:t>
-      </w:r>
-      <w:r>
-        <w:rPr>
-          <w:b/>
-          <w:noProof/>
-        </w:rPr>
-        <w:t xml:space="preserve"> </w:t>
-      </w:r>
-      <w:r>
-        <w:rPr>
-          <w:noProof/>
+          <w:highlight w:val="yellow"/>
+        </w:rPr>
+        <w:t xml:space="preserve">ViTube </w:t>
+      </w:r>
+      <w:r>
+        <w:rPr>
+          <w:noProof/>
+          <w:highlight w:val="yellow"/>
         </w:rPr>
         <w:t xml:space="preserve">- </w:t>
       </w:r>
@@ -2386,35 +2364,9 @@
           <w:b/>
           <w:bCs/>
           <w:noProof/>
-        </w:rPr>
-        <w:t xml:space="preserve">throw </w:t>
-      </w:r>
-      <w:r>
-        <w:rPr>
-          <w:rFonts w:ascii="Consolas" w:hAnsi="Consolas"/>
-          <w:b/>
-          <w:bCs/>
-          <w:noProof/>
-        </w:rPr>
-        <w:t>Illegal</w:t>
-      </w:r>
-      <w:r>
-        <w:rPr>
-          <w:rFonts w:ascii="Consolas" w:hAnsi="Consolas"/>
-          <w:b/>
-          <w:bCs/>
-          <w:noProof/>
-        </w:rPr>
-        <w:t>ArgumentException</w:t>
-      </w:r>
-      <w:r>
-        <w:rPr>
-          <w:rFonts w:ascii="Consolas" w:hAnsi="Consolas"/>
-          <w:b/>
-          <w:bCs/>
-          <w:noProof/>
-        </w:rPr>
-        <w:t>()</w:t>
+          <w:highlight w:val="yellow"/>
+        </w:rPr>
+        <w:t>throw IllegalArgumentException()</w:t>
       </w:r>
     </w:p>
     <w:p>
@@ -3725,7 +3677,7 @@
     </w:p>
     <w:p>
       <w:pPr>
-        <w:pStyle w:val="Heading1"/>
+        <w:pStyle w:val="1"/>
         <w:numPr>
           <w:ilvl w:val="0"/>
           <w:numId w:val="3"/>
@@ -3991,7 +3943,7 @@
     </w:p>
     <w:p>
       <w:pPr>
-        <w:pStyle w:val="ListParagraph"/>
+        <w:pStyle w:val="ad"/>
         <w:numPr>
           <w:ilvl w:val="0"/>
           <w:numId w:val="4"/>
@@ -4016,7 +3968,7 @@
     </w:p>
     <w:p>
       <w:pPr>
-        <w:pStyle w:val="ListParagraph"/>
+        <w:pStyle w:val="ad"/>
         <w:numPr>
           <w:ilvl w:val="0"/>
           <w:numId w:val="4"/>
@@ -4041,7 +3993,7 @@
     </w:p>
     <w:p>
       <w:pPr>
-        <w:pStyle w:val="ListParagraph"/>
+        <w:pStyle w:val="ad"/>
         <w:numPr>
           <w:ilvl w:val="0"/>
           <w:numId w:val="4"/>
@@ -4093,7 +4045,7 @@
     </w:p>
     <w:p>
       <w:pPr>
-        <w:pStyle w:val="ListParagraph"/>
+        <w:pStyle w:val="ad"/>
         <w:numPr>
           <w:ilvl w:val="0"/>
           <w:numId w:val="4"/>
@@ -4118,7 +4070,7 @@
     </w:p>
     <w:p>
       <w:pPr>
-        <w:pStyle w:val="ListParagraph"/>
+        <w:pStyle w:val="ad"/>
         <w:numPr>
           <w:ilvl w:val="0"/>
           <w:numId w:val="4"/>
@@ -4164,7 +4116,7 @@
     </w:p>
     <w:p>
       <w:pPr>
-        <w:pStyle w:val="ListParagraph"/>
+        <w:pStyle w:val="ad"/>
         <w:numPr>
           <w:ilvl w:val="0"/>
           <w:numId w:val="4"/>
@@ -4196,7 +4148,7 @@
     </w:p>
     <w:p>
       <w:pPr>
-        <w:pStyle w:val="ListParagraph"/>
+        <w:pStyle w:val="ad"/>
         <w:numPr>
           <w:ilvl w:val="0"/>
           <w:numId w:val="4"/>
@@ -4236,7 +4188,7 @@
     </w:p>
     <w:p>
       <w:pPr>
-        <w:pStyle w:val="ListParagraph"/>
+        <w:pStyle w:val="ad"/>
         <w:numPr>
           <w:ilvl w:val="0"/>
           <w:numId w:val="4"/>
@@ -6538,7 +6490,7 @@
 </file>
 
 <file path=word/endnotes.xml><?xml version="1.0" encoding="utf-8"?>
-<w:endnotes xmlns:wpc="http://schemas.microsoft.com/office/word/2010/wordprocessingCanvas" xmlns:cx="http://schemas.microsoft.com/office/drawing/2014/chartex" xmlns:cx1="http://schemas.microsoft.com/office/drawing/2015/9/8/chartex" xmlns:cx2="http://schemas.microsoft.com/office/drawing/2015/10/21/chartex" xmlns:cx3="http://schemas.microsoft.com/office/drawing/2016/5/9/chartex" xmlns:cx4="http://schemas.microsoft.com/office/drawing/2016/5/10/chartex" xmlns:cx5="http://schemas.microsoft.com/office/drawing/2016/5/11/chartex" xmlns:cx6="http://schemas.microsoft.com/office/drawing/2016/5/12/chartex" xmlns:cx7="http://schemas.microsoft.com/office/drawing/2016/5/13/chartex" xmlns:cx8="http://schemas.microsoft.com/office/drawing/2016/5/14/chartex" xmlns:mc="http://schemas.openxmlformats.org/markup-compatibility/2006" xmlns:aink="http://schemas.microsoft.com/office/drawing/2016/ink" xmlns:am3d="http://schemas.microsoft.com/office/drawing/2017/model3d" xmlns:o="urn:schemas-microsoft-com:office:office" xmlns:r="http://schemas.openxmlformats.org/officeDocument/2006/relationships" xmlns:m="http://schemas.openxmlformats.org/officeDocument/2006/math" xmlns:v="urn:schemas-microsoft-com:vml" xmlns:wp14="http://schemas.microsoft.com/office/word/2010/wordprocessingDrawing" xmlns:wp="http://schemas.openxmlformats.org/drawingml/2006/wordprocessingDrawing" xmlns:w10="urn:schemas-microsoft-com:office:word" xmlns:w="http://schemas.openxmlformats.org/wordprocessingml/2006/main" xmlns:w14="http://schemas.microsoft.com/office/word/2010/wordml" xmlns:w15="http://schemas.microsoft.com/office/word/2012/wordml" xmlns:w16cex="http://schemas.microsoft.com/office/word/2018/wordml/cex" xmlns:w16cid="http://schemas.microsoft.com/office/word/2016/wordml/cid" xmlns:w16="http://schemas.microsoft.com/office/word/2018/wordml" xmlns:w16sdtdh="http://schemas.microsoft.com/office/word/2020/wordml/sdtdatahash" xmlns:w16se="http://schemas.microsoft.com/office/word/2015/wordml/symex" xmlns:wpg="http://schemas.microsoft.com/office/word/2010/wordprocessingGroup" xmlns:wpi="http://schemas.microsoft.com/office/word/2010/wordprocessingInk" xmlns:wne="http://schemas.microsoft.com/office/word/2006/wordml" xmlns:wps="http://schemas.microsoft.com/office/word/2010/wordprocessingShape" mc:Ignorable="w14 w15 w16se w16cid w16 w16cex w16sdtdh wp14">
+<w:endnotes xmlns:wpc="http://schemas.microsoft.com/office/word/2010/wordprocessingCanvas" xmlns:cx="http://schemas.microsoft.com/office/drawing/2014/chartex" xmlns:cx1="http://schemas.microsoft.com/office/drawing/2015/9/8/chartex" xmlns:cx2="http://schemas.microsoft.com/office/drawing/2015/10/21/chartex" xmlns:cx3="http://schemas.microsoft.com/office/drawing/2016/5/9/chartex" xmlns:cx4="http://schemas.microsoft.com/office/drawing/2016/5/10/chartex" xmlns:cx5="http://schemas.microsoft.com/office/drawing/2016/5/11/chartex" xmlns:cx6="http://schemas.microsoft.com/office/drawing/2016/5/12/chartex" xmlns:cx7="http://schemas.microsoft.com/office/drawing/2016/5/13/chartex" xmlns:cx8="http://schemas.microsoft.com/office/drawing/2016/5/14/chartex" xmlns:mc="http://schemas.openxmlformats.org/markup-compatibility/2006" xmlns:aink="http://schemas.microsoft.com/office/drawing/2016/ink" xmlns:am3d="http://schemas.microsoft.com/office/drawing/2017/model3d" xmlns:o="urn:schemas-microsoft-com:office:office" xmlns:oel="http://schemas.microsoft.com/office/2019/extlst" xmlns:r="http://schemas.openxmlformats.org/officeDocument/2006/relationships" xmlns:m="http://schemas.openxmlformats.org/officeDocument/2006/math" xmlns:v="urn:schemas-microsoft-com:vml" xmlns:wp14="http://schemas.microsoft.com/office/word/2010/wordprocessingDrawing" xmlns:wp="http://schemas.openxmlformats.org/drawingml/2006/wordprocessingDrawing" xmlns:w10="urn:schemas-microsoft-com:office:word" xmlns:w="http://schemas.openxmlformats.org/wordprocessingml/2006/main" xmlns:w14="http://schemas.microsoft.com/office/word/2010/wordml" xmlns:w15="http://schemas.microsoft.com/office/word/2012/wordml" xmlns:w16cex="http://schemas.microsoft.com/office/word/2018/wordml/cex" xmlns:w16cid="http://schemas.microsoft.com/office/word/2016/wordml/cid" xmlns:w16="http://schemas.microsoft.com/office/word/2018/wordml" xmlns:w16sdtdh="http://schemas.microsoft.com/office/word/2020/wordml/sdtdatahash" xmlns:w16se="http://schemas.microsoft.com/office/word/2015/wordml/symex" xmlns:wpg="http://schemas.microsoft.com/office/word/2010/wordprocessingGroup" xmlns:wpi="http://schemas.microsoft.com/office/word/2010/wordprocessingInk" xmlns:wne="http://schemas.microsoft.com/office/word/2006/wordml" xmlns:wps="http://schemas.microsoft.com/office/word/2010/wordprocessingShape" mc:Ignorable="w14 w15 w16se w16cid w16 w16cex w16sdtdh wp14">
   <w:endnote w:type="separator" w:id="-1">
     <w:p>
       <w:pPr>
@@ -6563,7 +6515,7 @@
 </file>
 
 <file path=word/footer1.xml><?xml version="1.0" encoding="utf-8"?>
-<w:ftr xmlns:wpc="http://schemas.microsoft.com/office/word/2010/wordprocessingCanvas" xmlns:cx="http://schemas.microsoft.com/office/drawing/2014/chartex" xmlns:cx1="http://schemas.microsoft.com/office/drawing/2015/9/8/chartex" xmlns:cx2="http://schemas.microsoft.com/office/drawing/2015/10/21/chartex" xmlns:cx3="http://schemas.microsoft.com/office/drawing/2016/5/9/chartex" xmlns:cx4="http://schemas.microsoft.com/office/drawing/2016/5/10/chartex" xmlns:cx5="http://schemas.microsoft.com/office/drawing/2016/5/11/chartex" xmlns:cx6="http://schemas.microsoft.com/office/drawing/2016/5/12/chartex" xmlns:cx7="http://schemas.microsoft.com/office/drawing/2016/5/13/chartex" xmlns:cx8="http://schemas.microsoft.com/office/drawing/2016/5/14/chartex" xmlns:mc="http://schemas.openxmlformats.org/markup-compatibility/2006" xmlns:aink="http://schemas.microsoft.com/office/drawing/2016/ink" xmlns:am3d="http://schemas.microsoft.com/office/drawing/2017/model3d" xmlns:o="urn:schemas-microsoft-com:office:office" xmlns:r="http://schemas.openxmlformats.org/officeDocument/2006/relationships" xmlns:m="http://schemas.openxmlformats.org/officeDocument/2006/math" xmlns:v="urn:schemas-microsoft-com:vml" xmlns:wp14="http://schemas.microsoft.com/office/word/2010/wordprocessingDrawing" xmlns:wp="http://schemas.openxmlformats.org/drawingml/2006/wordprocessingDrawing" xmlns:w10="urn:schemas-microsoft-com:office:word" xmlns:w="http://schemas.openxmlformats.org/wordprocessingml/2006/main" xmlns:w14="http://schemas.microsoft.com/office/word/2010/wordml" xmlns:w15="http://schemas.microsoft.com/office/word/2012/wordml" xmlns:w16cex="http://schemas.microsoft.com/office/word/2018/wordml/cex" xmlns:w16cid="http://schemas.microsoft.com/office/word/2016/wordml/cid" xmlns:w16="http://schemas.microsoft.com/office/word/2018/wordml" xmlns:w16sdtdh="http://schemas.microsoft.com/office/word/2020/wordml/sdtdatahash" xmlns:w16se="http://schemas.microsoft.com/office/word/2015/wordml/symex" xmlns:wpg="http://schemas.microsoft.com/office/word/2010/wordprocessingGroup" xmlns:wpi="http://schemas.microsoft.com/office/word/2010/wordprocessingInk" xmlns:wne="http://schemas.microsoft.com/office/word/2006/wordml" xmlns:wps="http://schemas.microsoft.com/office/word/2010/wordprocessingShape" mc:Ignorable="w14 w15 w16se w16cid w16 w16cex w16sdtdh wp14">
+<w:ftr xmlns:wpc="http://schemas.microsoft.com/office/word/2010/wordprocessingCanvas" xmlns:cx="http://schemas.microsoft.com/office/drawing/2014/chartex" xmlns:cx1="http://schemas.microsoft.com/office/drawing/2015/9/8/chartex" xmlns:cx2="http://schemas.microsoft.com/office/drawing/2015/10/21/chartex" xmlns:cx3="http://schemas.microsoft.com/office/drawing/2016/5/9/chartex" xmlns:cx4="http://schemas.microsoft.com/office/drawing/2016/5/10/chartex" xmlns:cx5="http://schemas.microsoft.com/office/drawing/2016/5/11/chartex" xmlns:cx6="http://schemas.microsoft.com/office/drawing/2016/5/12/chartex" xmlns:cx7="http://schemas.microsoft.com/office/drawing/2016/5/13/chartex" xmlns:cx8="http://schemas.microsoft.com/office/drawing/2016/5/14/chartex" xmlns:mc="http://schemas.openxmlformats.org/markup-compatibility/2006" xmlns:aink="http://schemas.microsoft.com/office/drawing/2016/ink" xmlns:am3d="http://schemas.microsoft.com/office/drawing/2017/model3d" xmlns:o="urn:schemas-microsoft-com:office:office" xmlns:oel="http://schemas.microsoft.com/office/2019/extlst" xmlns:r="http://schemas.openxmlformats.org/officeDocument/2006/relationships" xmlns:m="http://schemas.openxmlformats.org/officeDocument/2006/math" xmlns:v="urn:schemas-microsoft-com:vml" xmlns:wp14="http://schemas.microsoft.com/office/word/2010/wordprocessingDrawing" xmlns:wp="http://schemas.openxmlformats.org/drawingml/2006/wordprocessingDrawing" xmlns:w10="urn:schemas-microsoft-com:office:word" xmlns:w="http://schemas.openxmlformats.org/wordprocessingml/2006/main" xmlns:w14="http://schemas.microsoft.com/office/word/2010/wordml" xmlns:w15="http://schemas.microsoft.com/office/word/2012/wordml" xmlns:w16cex="http://schemas.microsoft.com/office/word/2018/wordml/cex" xmlns:w16cid="http://schemas.microsoft.com/office/word/2016/wordml/cid" xmlns:w16="http://schemas.microsoft.com/office/word/2018/wordml" xmlns:w16sdtdh="http://schemas.microsoft.com/office/word/2020/wordml/sdtdatahash" xmlns:w16se="http://schemas.microsoft.com/office/word/2015/wordml/symex" xmlns:wpg="http://schemas.microsoft.com/office/word/2010/wordprocessingGroup" xmlns:wpi="http://schemas.microsoft.com/office/word/2010/wordprocessingInk" xmlns:wne="http://schemas.microsoft.com/office/word/2006/wordml" xmlns:wps="http://schemas.microsoft.com/office/word/2010/wordprocessingShape" mc:Ignorable="w14 w15 w16se w16cid w16 w16cex w16sdtdh wp14">
   <w:p>
     <w:pPr>
       <w:pBdr>
@@ -6635,7 +6587,7 @@
         </mc:Choice>
         <mc:Fallback>
           <w:pict>
-            <v:shapetype w14:anchorId="4AC49EBF" id="_x0000_t32" coordsize="21600,21600" o:spt="32" o:oned="t" path="m,l21600,21600e" filled="f">
+            <v:shapetype w14:anchorId="48BBCA57" id="_x0000_t32" coordsize="21600,21600" o:spt="32" o:oned="t" path="m,l21600,21600e" filled="f">
               <v:path arrowok="t" fillok="f" o:connecttype="none"/>
               <o:lock v:ext="edit" shapetype="t"/>
             </v:shapetype>
@@ -6980,7 +6932,7 @@
 </file>
 
 <file path=word/footnotes.xml><?xml version="1.0" encoding="utf-8"?>
-<w:footnotes xmlns:wpc="http://schemas.microsoft.com/office/word/2010/wordprocessingCanvas" xmlns:cx="http://schemas.microsoft.com/office/drawing/2014/chartex" xmlns:cx1="http://schemas.microsoft.com/office/drawing/2015/9/8/chartex" xmlns:cx2="http://schemas.microsoft.com/office/drawing/2015/10/21/chartex" xmlns:cx3="http://schemas.microsoft.com/office/drawing/2016/5/9/chartex" xmlns:cx4="http://schemas.microsoft.com/office/drawing/2016/5/10/chartex" xmlns:cx5="http://schemas.microsoft.com/office/drawing/2016/5/11/chartex" xmlns:cx6="http://schemas.microsoft.com/office/drawing/2016/5/12/chartex" xmlns:cx7="http://schemas.microsoft.com/office/drawing/2016/5/13/chartex" xmlns:cx8="http://schemas.microsoft.com/office/drawing/2016/5/14/chartex" xmlns:mc="http://schemas.openxmlformats.org/markup-compatibility/2006" xmlns:aink="http://schemas.microsoft.com/office/drawing/2016/ink" xmlns:am3d="http://schemas.microsoft.com/office/drawing/2017/model3d" xmlns:o="urn:schemas-microsoft-com:office:office" xmlns:r="http://schemas.openxmlformats.org/officeDocument/2006/relationships" xmlns:m="http://schemas.openxmlformats.org/officeDocument/2006/math" xmlns:v="urn:schemas-microsoft-com:vml" xmlns:wp14="http://schemas.microsoft.com/office/word/2010/wordprocessingDrawing" xmlns:wp="http://schemas.openxmlformats.org/drawingml/2006/wordprocessingDrawing" xmlns:w10="urn:schemas-microsoft-com:office:word" xmlns:w="http://schemas.openxmlformats.org/wordprocessingml/2006/main" xmlns:w14="http://schemas.microsoft.com/office/word/2010/wordml" xmlns:w15="http://schemas.microsoft.com/office/word/2012/wordml" xmlns:w16cex="http://schemas.microsoft.com/office/word/2018/wordml/cex" xmlns:w16cid="http://schemas.microsoft.com/office/word/2016/wordml/cid" xmlns:w16="http://schemas.microsoft.com/office/word/2018/wordml" xmlns:w16sdtdh="http://schemas.microsoft.com/office/word/2020/wordml/sdtdatahash" xmlns:w16se="http://schemas.microsoft.com/office/word/2015/wordml/symex" xmlns:wpg="http://schemas.microsoft.com/office/word/2010/wordprocessingGroup" xmlns:wpi="http://schemas.microsoft.com/office/word/2010/wordprocessingInk" xmlns:wne="http://schemas.microsoft.com/office/word/2006/wordml" xmlns:wps="http://schemas.microsoft.com/office/word/2010/wordprocessingShape" mc:Ignorable="w14 w15 w16se w16cid w16 w16cex w16sdtdh wp14">
+<w:footnotes xmlns:wpc="http://schemas.microsoft.com/office/word/2010/wordprocessingCanvas" xmlns:cx="http://schemas.microsoft.com/office/drawing/2014/chartex" xmlns:cx1="http://schemas.microsoft.com/office/drawing/2015/9/8/chartex" xmlns:cx2="http://schemas.microsoft.com/office/drawing/2015/10/21/chartex" xmlns:cx3="http://schemas.microsoft.com/office/drawing/2016/5/9/chartex" xmlns:cx4="http://schemas.microsoft.com/office/drawing/2016/5/10/chartex" xmlns:cx5="http://schemas.microsoft.com/office/drawing/2016/5/11/chartex" xmlns:cx6="http://schemas.microsoft.com/office/drawing/2016/5/12/chartex" xmlns:cx7="http://schemas.microsoft.com/office/drawing/2016/5/13/chartex" xmlns:cx8="http://schemas.microsoft.com/office/drawing/2016/5/14/chartex" xmlns:mc="http://schemas.openxmlformats.org/markup-compatibility/2006" xmlns:aink="http://schemas.microsoft.com/office/drawing/2016/ink" xmlns:am3d="http://schemas.microsoft.com/office/drawing/2017/model3d" xmlns:o="urn:schemas-microsoft-com:office:office" xmlns:oel="http://schemas.microsoft.com/office/2019/extlst" xmlns:r="http://schemas.openxmlformats.org/officeDocument/2006/relationships" xmlns:m="http://schemas.openxmlformats.org/officeDocument/2006/math" xmlns:v="urn:schemas-microsoft-com:vml" xmlns:wp14="http://schemas.microsoft.com/office/word/2010/wordprocessingDrawing" xmlns:wp="http://schemas.openxmlformats.org/drawingml/2006/wordprocessingDrawing" xmlns:w10="urn:schemas-microsoft-com:office:word" xmlns:w="http://schemas.openxmlformats.org/wordprocessingml/2006/main" xmlns:w14="http://schemas.microsoft.com/office/word/2010/wordml" xmlns:w15="http://schemas.microsoft.com/office/word/2012/wordml" xmlns:w16cex="http://schemas.microsoft.com/office/word/2018/wordml/cex" xmlns:w16cid="http://schemas.microsoft.com/office/word/2016/wordml/cid" xmlns:w16="http://schemas.microsoft.com/office/word/2018/wordml" xmlns:w16sdtdh="http://schemas.microsoft.com/office/word/2020/wordml/sdtdatahash" xmlns:w16se="http://schemas.microsoft.com/office/word/2015/wordml/symex" xmlns:wpg="http://schemas.microsoft.com/office/word/2010/wordprocessingGroup" xmlns:wpi="http://schemas.microsoft.com/office/word/2010/wordprocessingInk" xmlns:wne="http://schemas.microsoft.com/office/word/2006/wordml" xmlns:wps="http://schemas.microsoft.com/office/word/2010/wordprocessingShape" mc:Ignorable="w14 w15 w16se w16cid w16 w16cex w16sdtdh wp14">
   <w:footnote w:type="separator" w:id="-1">
     <w:p>
       <w:pPr>
@@ -7005,7 +6957,7 @@
 </file>
 
 <file path=word/header1.xml><?xml version="1.0" encoding="utf-8"?>
-<w:hdr xmlns:wpc="http://schemas.microsoft.com/office/word/2010/wordprocessingCanvas" xmlns:cx="http://schemas.microsoft.com/office/drawing/2014/chartex" xmlns:cx1="http://schemas.microsoft.com/office/drawing/2015/9/8/chartex" xmlns:cx2="http://schemas.microsoft.com/office/drawing/2015/10/21/chartex" xmlns:cx3="http://schemas.microsoft.com/office/drawing/2016/5/9/chartex" xmlns:cx4="http://schemas.microsoft.com/office/drawing/2016/5/10/chartex" xmlns:cx5="http://schemas.microsoft.com/office/drawing/2016/5/11/chartex" xmlns:cx6="http://schemas.microsoft.com/office/drawing/2016/5/12/chartex" xmlns:cx7="http://schemas.microsoft.com/office/drawing/2016/5/13/chartex" xmlns:cx8="http://schemas.microsoft.com/office/drawing/2016/5/14/chartex" xmlns:mc="http://schemas.openxmlformats.org/markup-compatibility/2006" xmlns:aink="http://schemas.microsoft.com/office/drawing/2016/ink" xmlns:am3d="http://schemas.microsoft.com/office/drawing/2017/model3d" xmlns:o="urn:schemas-microsoft-com:office:office" xmlns:r="http://schemas.openxmlformats.org/officeDocument/2006/relationships" xmlns:m="http://schemas.openxmlformats.org/officeDocument/2006/math" xmlns:v="urn:schemas-microsoft-com:vml" xmlns:wp14="http://schemas.microsoft.com/office/word/2010/wordprocessingDrawing" xmlns:wp="http://schemas.openxmlformats.org/drawingml/2006/wordprocessingDrawing" xmlns:w10="urn:schemas-microsoft-com:office:word" xmlns:w="http://schemas.openxmlformats.org/wordprocessingml/2006/main" xmlns:w14="http://schemas.microsoft.com/office/word/2010/wordml" xmlns:w15="http://schemas.microsoft.com/office/word/2012/wordml" xmlns:w16cex="http://schemas.microsoft.com/office/word/2018/wordml/cex" xmlns:w16cid="http://schemas.microsoft.com/office/word/2016/wordml/cid" xmlns:w16="http://schemas.microsoft.com/office/word/2018/wordml" xmlns:w16sdtdh="http://schemas.microsoft.com/office/word/2020/wordml/sdtdatahash" xmlns:w16se="http://schemas.microsoft.com/office/word/2015/wordml/symex" xmlns:wpg="http://schemas.microsoft.com/office/word/2010/wordprocessingGroup" xmlns:wpi="http://schemas.microsoft.com/office/word/2010/wordprocessingInk" xmlns:wne="http://schemas.microsoft.com/office/word/2006/wordml" xmlns:wps="http://schemas.microsoft.com/office/word/2010/wordprocessingShape" mc:Ignorable="w14 w15 w16se w16cid w16 w16cex w16sdtdh wp14">
+<w:hdr xmlns:wpc="http://schemas.microsoft.com/office/word/2010/wordprocessingCanvas" xmlns:cx="http://schemas.microsoft.com/office/drawing/2014/chartex" xmlns:cx1="http://schemas.microsoft.com/office/drawing/2015/9/8/chartex" xmlns:cx2="http://schemas.microsoft.com/office/drawing/2015/10/21/chartex" xmlns:cx3="http://schemas.microsoft.com/office/drawing/2016/5/9/chartex" xmlns:cx4="http://schemas.microsoft.com/office/drawing/2016/5/10/chartex" xmlns:cx5="http://schemas.microsoft.com/office/drawing/2016/5/11/chartex" xmlns:cx6="http://schemas.microsoft.com/office/drawing/2016/5/12/chartex" xmlns:cx7="http://schemas.microsoft.com/office/drawing/2016/5/13/chartex" xmlns:cx8="http://schemas.microsoft.com/office/drawing/2016/5/14/chartex" xmlns:mc="http://schemas.openxmlformats.org/markup-compatibility/2006" xmlns:aink="http://schemas.microsoft.com/office/drawing/2016/ink" xmlns:am3d="http://schemas.microsoft.com/office/drawing/2017/model3d" xmlns:o="urn:schemas-microsoft-com:office:office" xmlns:oel="http://schemas.microsoft.com/office/2019/extlst" xmlns:r="http://schemas.openxmlformats.org/officeDocument/2006/relationships" xmlns:m="http://schemas.openxmlformats.org/officeDocument/2006/math" xmlns:v="urn:schemas-microsoft-com:vml" xmlns:wp14="http://schemas.microsoft.com/office/word/2010/wordprocessingDrawing" xmlns:wp="http://schemas.openxmlformats.org/drawingml/2006/wordprocessingDrawing" xmlns:w10="urn:schemas-microsoft-com:office:word" xmlns:w="http://schemas.openxmlformats.org/wordprocessingml/2006/main" xmlns:w14="http://schemas.microsoft.com/office/word/2010/wordml" xmlns:w15="http://schemas.microsoft.com/office/word/2012/wordml" xmlns:w16cex="http://schemas.microsoft.com/office/word/2018/wordml/cex" xmlns:w16cid="http://schemas.microsoft.com/office/word/2016/wordml/cid" xmlns:w16="http://schemas.microsoft.com/office/word/2018/wordml" xmlns:w16sdtdh="http://schemas.microsoft.com/office/word/2020/wordml/sdtdatahash" xmlns:w16se="http://schemas.microsoft.com/office/word/2015/wordml/symex" xmlns:wpg="http://schemas.microsoft.com/office/word/2010/wordprocessingGroup" xmlns:wpi="http://schemas.microsoft.com/office/word/2010/wordprocessingInk" xmlns:wne="http://schemas.microsoft.com/office/word/2006/wordml" xmlns:wps="http://schemas.microsoft.com/office/word/2010/wordprocessingShape" mc:Ignorable="w14 w15 w16se w16cid w16 w16cex w16sdtdh wp14">
   <w:p>
     <w:pPr>
       <w:pBdr>
@@ -7030,7 +6982,7 @@
 </file>
 
 <file path=word/numbering.xml><?xml version="1.0" encoding="utf-8"?>
-<w:numbering xmlns:wpc="http://schemas.microsoft.com/office/word/2010/wordprocessingCanvas" xmlns:cx="http://schemas.microsoft.com/office/drawing/2014/chartex" xmlns:cx1="http://schemas.microsoft.com/office/drawing/2015/9/8/chartex" xmlns:cx2="http://schemas.microsoft.com/office/drawing/2015/10/21/chartex" xmlns:cx3="http://schemas.microsoft.com/office/drawing/2016/5/9/chartex" xmlns:cx4="http://schemas.microsoft.com/office/drawing/2016/5/10/chartex" xmlns:cx5="http://schemas.microsoft.com/office/drawing/2016/5/11/chartex" xmlns:cx6="http://schemas.microsoft.com/office/drawing/2016/5/12/chartex" xmlns:cx7="http://schemas.microsoft.com/office/drawing/2016/5/13/chartex" xmlns:cx8="http://schemas.microsoft.com/office/drawing/2016/5/14/chartex" xmlns:mc="http://schemas.openxmlformats.org/markup-compatibility/2006" xmlns:aink="http://schemas.microsoft.com/office/drawing/2016/ink" xmlns:am3d="http://schemas.microsoft.com/office/drawing/2017/model3d" xmlns:o="urn:schemas-microsoft-com:office:office" xmlns:r="http://schemas.openxmlformats.org/officeDocument/2006/relationships" xmlns:m="http://schemas.openxmlformats.org/officeDocument/2006/math" xmlns:v="urn:schemas-microsoft-com:vml" xmlns:wp14="http://schemas.microsoft.com/office/word/2010/wordprocessingDrawing" xmlns:wp="http://schemas.openxmlformats.org/drawingml/2006/wordprocessingDrawing" xmlns:w10="urn:schemas-microsoft-com:office:word" xmlns:w="http://schemas.openxmlformats.org/wordprocessingml/2006/main" xmlns:w14="http://schemas.microsoft.com/office/word/2010/wordml" xmlns:w15="http://schemas.microsoft.com/office/word/2012/wordml" xmlns:w16cex="http://schemas.microsoft.com/office/word/2018/wordml/cex" xmlns:w16cid="http://schemas.microsoft.com/office/word/2016/wordml/cid" xmlns:w16="http://schemas.microsoft.com/office/word/2018/wordml" xmlns:w16sdtdh="http://schemas.microsoft.com/office/word/2020/wordml/sdtdatahash" xmlns:w16se="http://schemas.microsoft.com/office/word/2015/wordml/symex" xmlns:wpg="http://schemas.microsoft.com/office/word/2010/wordprocessingGroup" xmlns:wpi="http://schemas.microsoft.com/office/word/2010/wordprocessingInk" xmlns:wne="http://schemas.microsoft.com/office/word/2006/wordml" xmlns:wps="http://schemas.microsoft.com/office/word/2010/wordprocessingShape" mc:Ignorable="w14 w15 w16se w16cid w16 w16cex w16sdtdh wp14">
+<w:numbering xmlns:wpc="http://schemas.microsoft.com/office/word/2010/wordprocessingCanvas" xmlns:cx="http://schemas.microsoft.com/office/drawing/2014/chartex" xmlns:cx1="http://schemas.microsoft.com/office/drawing/2015/9/8/chartex" xmlns:cx2="http://schemas.microsoft.com/office/drawing/2015/10/21/chartex" xmlns:cx3="http://schemas.microsoft.com/office/drawing/2016/5/9/chartex" xmlns:cx4="http://schemas.microsoft.com/office/drawing/2016/5/10/chartex" xmlns:cx5="http://schemas.microsoft.com/office/drawing/2016/5/11/chartex" xmlns:cx6="http://schemas.microsoft.com/office/drawing/2016/5/12/chartex" xmlns:cx7="http://schemas.microsoft.com/office/drawing/2016/5/13/chartex" xmlns:cx8="http://schemas.microsoft.com/office/drawing/2016/5/14/chartex" xmlns:mc="http://schemas.openxmlformats.org/markup-compatibility/2006" xmlns:aink="http://schemas.microsoft.com/office/drawing/2016/ink" xmlns:am3d="http://schemas.microsoft.com/office/drawing/2017/model3d" xmlns:o="urn:schemas-microsoft-com:office:office" xmlns:oel="http://schemas.microsoft.com/office/2019/extlst" xmlns:r="http://schemas.openxmlformats.org/officeDocument/2006/relationships" xmlns:m="http://schemas.openxmlformats.org/officeDocument/2006/math" xmlns:v="urn:schemas-microsoft-com:vml" xmlns:wp14="http://schemas.microsoft.com/office/word/2010/wordprocessingDrawing" xmlns:wp="http://schemas.openxmlformats.org/drawingml/2006/wordprocessingDrawing" xmlns:w10="urn:schemas-microsoft-com:office:word" xmlns:w="http://schemas.openxmlformats.org/wordprocessingml/2006/main" xmlns:w14="http://schemas.microsoft.com/office/word/2010/wordml" xmlns:w15="http://schemas.microsoft.com/office/word/2012/wordml" xmlns:w16cex="http://schemas.microsoft.com/office/word/2018/wordml/cex" xmlns:w16cid="http://schemas.microsoft.com/office/word/2016/wordml/cid" xmlns:w16="http://schemas.microsoft.com/office/word/2018/wordml" xmlns:w16sdtdh="http://schemas.microsoft.com/office/word/2020/wordml/sdtdatahash" xmlns:w16se="http://schemas.microsoft.com/office/word/2015/wordml/symex" xmlns:wpg="http://schemas.microsoft.com/office/word/2010/wordprocessingGroup" xmlns:wpi="http://schemas.microsoft.com/office/word/2010/wordprocessingInk" xmlns:wne="http://schemas.microsoft.com/office/word/2006/wordml" xmlns:wps="http://schemas.microsoft.com/office/word/2010/wordprocessingShape" mc:Ignorable="w14 w15 w16se w16cid w16 w16cex w16sdtdh wp14">
   <w:abstractNum w:abstractNumId="0" w15:restartNumberingAfterBreak="0">
     <w:nsid w:val="046A0656"/>
     <w:multiLevelType w:val="hybridMultilevel"/>
@@ -7151,7 +7103,7 @@
     <w:lvl w:ilvl="0">
       <w:start w:val="1"/>
       <w:numFmt w:val="bullet"/>
-      <w:pStyle w:val="Heading2"/>
+      <w:pStyle w:val="2"/>
       <w:lvlText w:val="●"/>
       <w:lvlJc w:val="left"/>
       <w:pPr>
@@ -7457,16 +7409,16 @@
       </w:pPr>
     </w:lvl>
   </w:abstractNum>
-  <w:num w:numId="1">
+  <w:num w:numId="1" w16cid:durableId="141427826">
     <w:abstractNumId w:val="1"/>
   </w:num>
-  <w:num w:numId="2">
+  <w:num w:numId="2" w16cid:durableId="2076396159">
     <w:abstractNumId w:val="2"/>
   </w:num>
-  <w:num w:numId="3">
+  <w:num w:numId="3" w16cid:durableId="399132010">
     <w:abstractNumId w:val="3"/>
   </w:num>
-  <w:num w:numId="4">
+  <w:num w:numId="4" w16cid:durableId="951933165">
     <w:abstractNumId w:val="0"/>
   </w:num>
 </w:numbering>
@@ -7867,16 +7819,16 @@
     <w:lsdException w:name="Unresolved Mention" w:semiHidden="1" w:unhideWhenUsed="1"/>
     <w:lsdException w:name="Smart Link" w:semiHidden="1" w:unhideWhenUsed="1"/>
   </w:latentStyles>
-  <w:style w:type="paragraph" w:default="1" w:styleId="Normal">
+  <w:style w:type="paragraph" w:default="1" w:styleId="a">
     <w:name w:val="Normal"/>
     <w:qFormat/>
     <w:rsid w:val="00FD05E3"/>
   </w:style>
-  <w:style w:type="paragraph" w:styleId="Heading1">
+  <w:style w:type="paragraph" w:styleId="1">
     <w:name w:val="heading 1"/>
-    <w:basedOn w:val="Normal"/>
-    <w:next w:val="Normal"/>
-    <w:link w:val="Heading1Char"/>
+    <w:basedOn w:val="a"/>
+    <w:next w:val="a"/>
+    <w:link w:val="10"/>
     <w:uiPriority w:val="9"/>
     <w:qFormat/>
     <w:rsid w:val="009254B7"/>
@@ -7894,11 +7846,11 @@
       <w:szCs w:val="32"/>
     </w:rPr>
   </w:style>
-  <w:style w:type="paragraph" w:styleId="Heading2">
+  <w:style w:type="paragraph" w:styleId="2">
     <w:name w:val="heading 2"/>
-    <w:basedOn w:val="Normal"/>
-    <w:next w:val="Normal"/>
-    <w:link w:val="Heading2Char"/>
+    <w:basedOn w:val="a"/>
+    <w:next w:val="a"/>
+    <w:link w:val="20"/>
     <w:uiPriority w:val="9"/>
     <w:unhideWhenUsed/>
     <w:qFormat/>
@@ -7921,11 +7873,11 @@
       <w:szCs w:val="36"/>
     </w:rPr>
   </w:style>
-  <w:style w:type="paragraph" w:styleId="Heading3">
+  <w:style w:type="paragraph" w:styleId="3">
     <w:name w:val="heading 3"/>
-    <w:basedOn w:val="Normal"/>
-    <w:next w:val="Normal"/>
-    <w:link w:val="Heading3Char"/>
+    <w:basedOn w:val="a"/>
+    <w:next w:val="a"/>
+    <w:link w:val="30"/>
     <w:uiPriority w:val="9"/>
     <w:semiHidden/>
     <w:unhideWhenUsed/>
@@ -7945,11 +7897,11 @@
       <w:szCs w:val="32"/>
     </w:rPr>
   </w:style>
-  <w:style w:type="paragraph" w:styleId="Heading4">
+  <w:style w:type="paragraph" w:styleId="4">
     <w:name w:val="heading 4"/>
-    <w:basedOn w:val="Normal"/>
-    <w:next w:val="Normal"/>
-    <w:link w:val="Heading4Char"/>
+    <w:basedOn w:val="a"/>
+    <w:next w:val="a"/>
+    <w:link w:val="40"/>
     <w:uiPriority w:val="9"/>
     <w:semiHidden/>
     <w:unhideWhenUsed/>
@@ -7969,11 +7921,11 @@
       <w:sz w:val="28"/>
     </w:rPr>
   </w:style>
-  <w:style w:type="paragraph" w:styleId="Heading5">
+  <w:style w:type="paragraph" w:styleId="5">
     <w:name w:val="heading 5"/>
-    <w:basedOn w:val="Normal"/>
-    <w:next w:val="Normal"/>
-    <w:link w:val="Heading5Char"/>
+    <w:basedOn w:val="a"/>
+    <w:next w:val="a"/>
+    <w:link w:val="50"/>
     <w:uiPriority w:val="9"/>
     <w:semiHidden/>
     <w:unhideWhenUsed/>
@@ -7991,10 +7943,10 @@
       <w:color w:val="B2500E"/>
     </w:rPr>
   </w:style>
-  <w:style w:type="paragraph" w:styleId="Heading6">
+  <w:style w:type="paragraph" w:styleId="6">
     <w:name w:val="heading 6"/>
-    <w:basedOn w:val="Normal"/>
-    <w:next w:val="Normal"/>
+    <w:basedOn w:val="a"/>
+    <w:next w:val="a"/>
     <w:uiPriority w:val="9"/>
     <w:semiHidden/>
     <w:unhideWhenUsed/>
@@ -8011,13 +7963,13 @@
       <w:szCs w:val="20"/>
     </w:rPr>
   </w:style>
-  <w:style w:type="character" w:default="1" w:styleId="DefaultParagraphFont">
+  <w:style w:type="character" w:default="1" w:styleId="a0">
     <w:name w:val="Default Paragraph Font"/>
     <w:uiPriority w:val="1"/>
     <w:semiHidden/>
     <w:unhideWhenUsed/>
   </w:style>
-  <w:style w:type="table" w:default="1" w:styleId="TableNormal">
+  <w:style w:type="table" w:default="1" w:styleId="a1">
     <w:name w:val="Normal Table"/>
     <w:uiPriority w:val="99"/>
     <w:semiHidden/>
@@ -8032,16 +7984,16 @@
       </w:tblCellMar>
     </w:tblPr>
   </w:style>
-  <w:style w:type="numbering" w:default="1" w:styleId="NoList">
+  <w:style w:type="numbering" w:default="1" w:styleId="a2">
     <w:name w:val="No List"/>
     <w:uiPriority w:val="99"/>
     <w:semiHidden/>
     <w:unhideWhenUsed/>
   </w:style>
-  <w:style w:type="paragraph" w:styleId="Title">
+  <w:style w:type="paragraph" w:styleId="a3">
     <w:name w:val="Title"/>
-    <w:basedOn w:val="Normal"/>
-    <w:next w:val="Normal"/>
+    <w:basedOn w:val="a"/>
+    <w:next w:val="a"/>
     <w:uiPriority w:val="10"/>
     <w:qFormat/>
     <w:pPr>
@@ -8055,10 +8007,10 @@
       <w:szCs w:val="72"/>
     </w:rPr>
   </w:style>
-  <w:style w:type="paragraph" w:styleId="Header">
+  <w:style w:type="paragraph" w:styleId="a4">
     <w:name w:val="header"/>
-    <w:basedOn w:val="Normal"/>
-    <w:link w:val="HeaderChar"/>
+    <w:basedOn w:val="a"/>
+    <w:link w:val="a5"/>
     <w:uiPriority w:val="99"/>
     <w:unhideWhenUsed/>
     <w:rsid w:val="008068A2"/>
@@ -8070,17 +8022,17 @@
       <w:spacing w:after="0" w:line="240" w:lineRule="auto"/>
     </w:pPr>
   </w:style>
-  <w:style w:type="character" w:customStyle="1" w:styleId="HeaderChar">
-    <w:name w:val="Header Char"/>
-    <w:basedOn w:val="DefaultParagraphFont"/>
-    <w:link w:val="Header"/>
+  <w:style w:type="character" w:customStyle="1" w:styleId="a5">
+    <w:name w:val="Горен колонтитул Знак"/>
+    <w:basedOn w:val="a0"/>
+    <w:link w:val="a4"/>
     <w:uiPriority w:val="99"/>
     <w:rsid w:val="008068A2"/>
   </w:style>
-  <w:style w:type="paragraph" w:styleId="Footer">
+  <w:style w:type="paragraph" w:styleId="a6">
     <w:name w:val="footer"/>
-    <w:basedOn w:val="Normal"/>
-    <w:link w:val="FooterChar"/>
+    <w:basedOn w:val="a"/>
+    <w:link w:val="a7"/>
     <w:uiPriority w:val="99"/>
     <w:unhideWhenUsed/>
     <w:rsid w:val="008068A2"/>
@@ -8092,17 +8044,17 @@
       <w:spacing w:after="0" w:line="240" w:lineRule="auto"/>
     </w:pPr>
   </w:style>
-  <w:style w:type="character" w:customStyle="1" w:styleId="FooterChar">
-    <w:name w:val="Footer Char"/>
-    <w:basedOn w:val="DefaultParagraphFont"/>
-    <w:link w:val="Footer"/>
+  <w:style w:type="character" w:customStyle="1" w:styleId="a7">
+    <w:name w:val="Долен колонтитул Знак"/>
+    <w:basedOn w:val="a0"/>
+    <w:link w:val="a6"/>
     <w:uiPriority w:val="99"/>
     <w:rsid w:val="008068A2"/>
   </w:style>
-  <w:style w:type="paragraph" w:styleId="BalloonText">
+  <w:style w:type="paragraph" w:styleId="a8">
     <w:name w:val="Balloon Text"/>
-    <w:basedOn w:val="Normal"/>
-    <w:link w:val="BalloonTextChar"/>
+    <w:basedOn w:val="a"/>
+    <w:link w:val="a9"/>
     <w:uiPriority w:val="99"/>
     <w:semiHidden/>
     <w:unhideWhenUsed/>
@@ -8116,10 +8068,10 @@
       <w:szCs w:val="16"/>
     </w:rPr>
   </w:style>
-  <w:style w:type="character" w:customStyle="1" w:styleId="BalloonTextChar">
-    <w:name w:val="Balloon Text Char"/>
-    <w:basedOn w:val="DefaultParagraphFont"/>
-    <w:link w:val="BalloonText"/>
+  <w:style w:type="character" w:customStyle="1" w:styleId="a9">
+    <w:name w:val="Изнесен текст Знак"/>
+    <w:basedOn w:val="a0"/>
+    <w:link w:val="a8"/>
     <w:uiPriority w:val="99"/>
     <w:semiHidden/>
     <w:rsid w:val="00564D7B"/>
@@ -8129,9 +8081,9 @@
       <w:szCs w:val="16"/>
     </w:rPr>
   </w:style>
-  <w:style w:type="character" w:styleId="Hyperlink">
+  <w:style w:type="character" w:styleId="aa">
     <w:name w:val="Hyperlink"/>
-    <w:basedOn w:val="DefaultParagraphFont"/>
+    <w:basedOn w:val="a0"/>
     <w:uiPriority w:val="99"/>
     <w:unhideWhenUsed/>
     <w:rsid w:val="0079324A"/>
@@ -8140,10 +8092,10 @@
       <w:u w:val="single"/>
     </w:rPr>
   </w:style>
-  <w:style w:type="character" w:customStyle="1" w:styleId="Heading1Char">
-    <w:name w:val="Heading 1 Char"/>
-    <w:basedOn w:val="DefaultParagraphFont"/>
-    <w:link w:val="Heading1"/>
+  <w:style w:type="character" w:customStyle="1" w:styleId="10">
+    <w:name w:val="Заглавие 1 Знак"/>
+    <w:basedOn w:val="a0"/>
+    <w:link w:val="1"/>
     <w:uiPriority w:val="9"/>
     <w:rsid w:val="009254B7"/>
     <w:rPr>
@@ -8154,10 +8106,10 @@
       <w:szCs w:val="32"/>
     </w:rPr>
   </w:style>
-  <w:style w:type="character" w:customStyle="1" w:styleId="Heading2Char">
-    <w:name w:val="Heading 2 Char"/>
-    <w:basedOn w:val="DefaultParagraphFont"/>
-    <w:link w:val="Heading2"/>
+  <w:style w:type="character" w:customStyle="1" w:styleId="20">
+    <w:name w:val="Заглавие 2 Знак"/>
+    <w:basedOn w:val="a0"/>
+    <w:link w:val="2"/>
     <w:uiPriority w:val="9"/>
     <w:rsid w:val="006E55B4"/>
     <w:rPr>
@@ -8169,9 +8121,9 @@
       <w:szCs w:val="36"/>
     </w:rPr>
   </w:style>
-  <w:style w:type="paragraph" w:styleId="NormalWeb">
+  <w:style w:type="paragraph" w:styleId="ab">
     <w:name w:val="Normal (Web)"/>
-    <w:basedOn w:val="Normal"/>
+    <w:basedOn w:val="a"/>
     <w:uiPriority w:val="99"/>
     <w:semiHidden/>
     <w:unhideWhenUsed/>
@@ -8185,9 +8137,9 @@
       <w:szCs w:val="24"/>
     </w:rPr>
   </w:style>
-  <w:style w:type="character" w:styleId="Strong">
+  <w:style w:type="character" w:styleId="ac">
     <w:name w:val="Strong"/>
-    <w:basedOn w:val="DefaultParagraphFont"/>
+    <w:basedOn w:val="a0"/>
     <w:qFormat/>
     <w:rsid w:val="00524789"/>
     <w:rPr>
@@ -8195,10 +8147,10 @@
       <w:bCs/>
     </w:rPr>
   </w:style>
-  <w:style w:type="character" w:customStyle="1" w:styleId="Heading3Char">
-    <w:name w:val="Heading 3 Char"/>
-    <w:basedOn w:val="DefaultParagraphFont"/>
-    <w:link w:val="Heading3"/>
+  <w:style w:type="character" w:customStyle="1" w:styleId="30">
+    <w:name w:val="Заглавие 3 Знак"/>
+    <w:basedOn w:val="a0"/>
+    <w:link w:val="3"/>
     <w:uiPriority w:val="9"/>
     <w:rsid w:val="008C5930"/>
     <w:rPr>
@@ -8209,10 +8161,10 @@
       <w:szCs w:val="32"/>
     </w:rPr>
   </w:style>
-  <w:style w:type="character" w:customStyle="1" w:styleId="Heading4Char">
-    <w:name w:val="Heading 4 Char"/>
-    <w:basedOn w:val="DefaultParagraphFont"/>
-    <w:link w:val="Heading4"/>
+  <w:style w:type="character" w:customStyle="1" w:styleId="40">
+    <w:name w:val="Заглавие 4 Знак"/>
+    <w:basedOn w:val="a0"/>
+    <w:link w:val="4"/>
     <w:uiPriority w:val="9"/>
     <w:rsid w:val="008C5930"/>
     <w:rPr>
@@ -8223,10 +8175,10 @@
       <w:sz w:val="28"/>
     </w:rPr>
   </w:style>
-  <w:style w:type="paragraph" w:styleId="ListParagraph">
+  <w:style w:type="paragraph" w:styleId="ad">
     <w:name w:val="List Paragraph"/>
-    <w:basedOn w:val="Normal"/>
-    <w:link w:val="ListParagraphChar"/>
+    <w:basedOn w:val="a"/>
+    <w:link w:val="ae"/>
     <w:uiPriority w:val="34"/>
     <w:qFormat/>
     <w:rsid w:val="008617B5"/>
@@ -8235,9 +8187,9 @@
       <w:contextualSpacing/>
     </w:pPr>
   </w:style>
-  <w:style w:type="character" w:styleId="FollowedHyperlink">
+  <w:style w:type="character" w:styleId="af">
     <w:name w:val="FollowedHyperlink"/>
-    <w:basedOn w:val="DefaultParagraphFont"/>
+    <w:basedOn w:val="a0"/>
     <w:uiPriority w:val="99"/>
     <w:semiHidden/>
     <w:unhideWhenUsed/>
@@ -8247,10 +8199,10 @@
       <w:u w:val="single"/>
     </w:rPr>
   </w:style>
-  <w:style w:type="character" w:customStyle="1" w:styleId="Heading5Char">
-    <w:name w:val="Heading 5 Char"/>
-    <w:basedOn w:val="DefaultParagraphFont"/>
-    <w:link w:val="Heading5"/>
+  <w:style w:type="character" w:customStyle="1" w:styleId="50">
+    <w:name w:val="Заглавие 5 Знак"/>
+    <w:basedOn w:val="a0"/>
+    <w:link w:val="5"/>
     <w:uiPriority w:val="9"/>
     <w:rsid w:val="008C5930"/>
     <w:rPr>
@@ -8261,7 +8213,7 @@
   </w:style>
   <w:style w:type="paragraph" w:customStyle="1" w:styleId="Code">
     <w:name w:val="Code"/>
-    <w:basedOn w:val="Normal"/>
+    <w:basedOn w:val="a"/>
     <w:link w:val="CodeChar"/>
     <w:qFormat/>
     <w:rsid w:val="008063E1"/>
@@ -8273,7 +8225,7 @@
   </w:style>
   <w:style w:type="character" w:customStyle="1" w:styleId="CodeChar">
     <w:name w:val="Code Char"/>
-    <w:basedOn w:val="DefaultParagraphFont"/>
+    <w:basedOn w:val="a0"/>
     <w:link w:val="Code"/>
     <w:qFormat/>
     <w:rsid w:val="008063E1"/>
@@ -8283,9 +8235,9 @@
       <w:noProof/>
     </w:rPr>
   </w:style>
-  <w:style w:type="table" w:styleId="TableGrid">
+  <w:style w:type="table" w:styleId="af0">
     <w:name w:val="Table Grid"/>
-    <w:basedOn w:val="TableNormal"/>
+    <w:basedOn w:val="a1"/>
     <w:uiPriority w:val="59"/>
     <w:rsid w:val="00763912"/>
     <w:pPr>
@@ -8304,12 +8256,12 @@
   </w:style>
   <w:style w:type="character" w:customStyle="1" w:styleId="tgc">
     <w:name w:val="_tgc"/>
-    <w:basedOn w:val="DefaultParagraphFont"/>
+    <w:basedOn w:val="a0"/>
     <w:rsid w:val="00D8395C"/>
   </w:style>
   <w:style w:type="paragraph" w:customStyle="1" w:styleId="Index">
     <w:name w:val="Index"/>
-    <w:basedOn w:val="Normal"/>
+    <w:basedOn w:val="a"/>
     <w:qFormat/>
     <w:rsid w:val="005054C7"/>
     <w:pPr>
@@ -8320,17 +8272,17 @@
       <w:rFonts w:cs="FreeSans"/>
     </w:rPr>
   </w:style>
-  <w:style w:type="character" w:customStyle="1" w:styleId="ListParagraphChar">
-    <w:name w:val="List Paragraph Char"/>
-    <w:basedOn w:val="DefaultParagraphFont"/>
-    <w:link w:val="ListParagraph"/>
+  <w:style w:type="character" w:customStyle="1" w:styleId="ae">
+    <w:name w:val="Списък на абзаци Знак"/>
+    <w:basedOn w:val="a0"/>
+    <w:link w:val="ad"/>
     <w:uiPriority w:val="34"/>
     <w:qFormat/>
     <w:rsid w:val="005054C7"/>
   </w:style>
   <w:style w:type="character" w:customStyle="1" w:styleId="InternetLink">
     <w:name w:val="Internet Link"/>
-    <w:basedOn w:val="DefaultParagraphFont"/>
+    <w:basedOn w:val="a0"/>
     <w:uiPriority w:val="99"/>
     <w:unhideWhenUsed/>
     <w:rsid w:val="005054C7"/>
@@ -8341,7 +8293,7 @@
   </w:style>
   <w:style w:type="character" w:customStyle="1" w:styleId="UnresolvedMention1">
     <w:name w:val="Unresolved Mention1"/>
-    <w:basedOn w:val="DefaultParagraphFont"/>
+    <w:basedOn w:val="a0"/>
     <w:uiPriority w:val="99"/>
     <w:semiHidden/>
     <w:unhideWhenUsed/>
@@ -8353,7 +8305,7 @@
   </w:style>
   <w:style w:type="table" w:customStyle="1" w:styleId="GridTable4-Accent61">
     <w:name w:val="Grid Table 4 - Accent 61"/>
-    <w:basedOn w:val="TableNormal"/>
+    <w:basedOn w:val="a1"/>
     <w:uiPriority w:val="49"/>
     <w:rsid w:val="002154D6"/>
     <w:pPr>
@@ -8427,10 +8379,10 @@
       </w:tcPr>
     </w:tblStylePr>
   </w:style>
-  <w:style w:type="paragraph" w:styleId="Subtitle">
+  <w:style w:type="paragraph" w:styleId="af1">
     <w:name w:val="Subtitle"/>
-    <w:basedOn w:val="Normal"/>
-    <w:next w:val="Normal"/>
+    <w:basedOn w:val="a"/>
+    <w:next w:val="a"/>
     <w:uiPriority w:val="11"/>
     <w:qFormat/>
     <w:pPr>
@@ -8446,10 +8398,10 @@
       <w:szCs w:val="48"/>
     </w:rPr>
   </w:style>
-  <w:style w:type="paragraph" w:styleId="HTMLPreformatted">
+  <w:style w:type="paragraph" w:styleId="HTML">
     <w:name w:val="HTML Preformatted"/>
-    <w:basedOn w:val="Normal"/>
-    <w:link w:val="HTMLPreformattedChar"/>
+    <w:basedOn w:val="a"/>
+    <w:link w:val="HTML0"/>
     <w:uiPriority w:val="99"/>
     <w:semiHidden/>
     <w:unhideWhenUsed/>
@@ -8463,10 +8415,10 @@
       <w:szCs w:val="20"/>
     </w:rPr>
   </w:style>
-  <w:style w:type="character" w:customStyle="1" w:styleId="HTMLPreformattedChar">
-    <w:name w:val="HTML Preformatted Char"/>
-    <w:basedOn w:val="DefaultParagraphFont"/>
-    <w:link w:val="HTMLPreformatted"/>
+  <w:style w:type="character" w:customStyle="1" w:styleId="HTML0">
+    <w:name w:val="HTML стандартен Знак"/>
+    <w:basedOn w:val="a0"/>
+    <w:link w:val="HTML"/>
     <w:uiPriority w:val="99"/>
     <w:semiHidden/>
     <w:rsid w:val="00124440"/>

</xml_diff>